<commit_message>
Charter - Loading Letter - Coding
Signed-off-by: jazad <jazad@gmail.com>
</commit_message>
<xml_diff>
--- a/main/src/main/resources/Ship_Cat_Container.docx
+++ b/main/src/main/resources/Ship_Cat_Container.docx
@@ -26,8 +26,585 @@
         <w:rPr>
           <w:noProof/>
         </w:rPr>
+        <mc:AlternateContent>
+          <mc:Choice Requires="wps">
+            <w:drawing>
+              <wp:anchor distT="0" distB="0" distL="114300" distR="114300" simplePos="0" relativeHeight="251670528" behindDoc="0" locked="0" layoutInCell="1" allowOverlap="1" wp14:anchorId="1F03BFA3" wp14:editId="6DDB8975">
+                <wp:simplePos x="0" y="0"/>
+                <wp:positionH relativeFrom="column">
+                  <wp:posOffset>167640</wp:posOffset>
+                </wp:positionH>
+                <wp:positionV relativeFrom="paragraph">
+                  <wp:posOffset>776275</wp:posOffset>
+                </wp:positionV>
+                <wp:extent cx="852170" cy="328930"/>
+                <wp:effectExtent l="0" t="0" r="24130" b="13970"/>
+                <wp:wrapNone/>
+                <wp:docPr id="11" name="Text Box 11"/>
+                <wp:cNvGraphicFramePr/>
+                <a:graphic xmlns:a="http://schemas.openxmlformats.org/drawingml/2006/main">
+                  <a:graphicData uri="http://schemas.microsoft.com/office/word/2010/wordprocessingShape">
+                    <wps:wsp>
+                      <wps:cNvSpPr txBox="1"/>
+                      <wps:spPr>
+                        <a:xfrm>
+                          <a:off x="0" y="0"/>
+                          <a:ext cx="852170" cy="328930"/>
+                        </a:xfrm>
+                        <a:prstGeom prst="rect">
+                          <a:avLst/>
+                        </a:prstGeom>
+                        <a:solidFill>
+                          <a:schemeClr val="lt1"/>
+                        </a:solidFill>
+                        <a:ln w="6350">
+                          <a:solidFill>
+                            <a:schemeClr val="bg1"/>
+                          </a:solidFill>
+                        </a:ln>
+                      </wps:spPr>
+                      <wps:txbx>
+                        <w:txbxContent>
+                          <w:p>
+                            <w:pPr>
+                              <w:bidi/>
+                              <w:jc w:val="center"/>
+                              <w:rPr>
+                                <w:rtl/>
+                                <w:lang w:bidi="fa-IR"/>
+                              </w:rPr>
+                            </w:pPr>
+                            <w:r>
+                              <w:rPr>
+                                <w:rFonts w:cs="B Titr" w:hint="cs"/>
+                                <w:rtl/>
+                                <w:lang w:bidi="fa-IR"/>
+                              </w:rPr>
+                              <w:t xml:space="preserve">پیوست: </w:t>
+                            </w:r>
+                            <w:r>
+                              <w:rPr>
+                                <w:rFonts w:cs="0 Nazanin" w:hint="cs"/>
+                                <w:rtl/>
+                                <w:lang w:bidi="fa-IR"/>
+                              </w:rPr>
+                              <w:t>ندارد</w:t>
+                            </w:r>
+                          </w:p>
+                        </w:txbxContent>
+                      </wps:txbx>
+                      <wps:bodyPr rot="0" spcFirstLastPara="0" vertOverflow="overflow" horzOverflow="overflow" vert="horz" wrap="square" lIns="91440" tIns="45720" rIns="91440" bIns="45720" numCol="1" spcCol="0" rtlCol="0" fromWordArt="0" anchor="t" anchorCtr="0" forceAA="0" compatLnSpc="1">
+                        <a:prstTxWarp prst="textNoShape">
+                          <a:avLst/>
+                        </a:prstTxWarp>
+                        <a:noAutofit/>
+                      </wps:bodyPr>
+                    </wps:wsp>
+                  </a:graphicData>
+                </a:graphic>
+                <wp14:sizeRelH relativeFrom="margin">
+                  <wp14:pctWidth>0</wp14:pctWidth>
+                </wp14:sizeRelH>
+                <wp14:sizeRelV relativeFrom="margin">
+                  <wp14:pctHeight>0</wp14:pctHeight>
+                </wp14:sizeRelV>
+              </wp:anchor>
+            </w:drawing>
+          </mc:Choice>
+          <mc:Fallback>
+            <w:pict>
+              <v:shapetype w14:anchorId="1F03BFA3" id="_x0000_t202" coordsize="21600,21600" o:spt="202" path="m,l,21600r21600,l21600,xe">
+                <v:stroke joinstyle="miter"/>
+                <v:path gradientshapeok="t" o:connecttype="rect"/>
+              </v:shapetype>
+              <v:shape id="Text Box 11" o:spid="_x0000_s1026" type="#_x0000_t202" style="position:absolute;left:0;text-align:left;margin-left:13.2pt;margin-top:61.1pt;width:67.1pt;height:25.9pt;z-index:251670528;visibility:visible;mso-wrap-style:square;mso-width-percent:0;mso-height-percent:0;mso-wrap-distance-left:9pt;mso-wrap-distance-top:0;mso-wrap-distance-right:9pt;mso-wrap-distance-bottom:0;mso-position-horizontal:absolute;mso-position-horizontal-relative:text;mso-position-vertical:absolute;mso-position-vertical-relative:text;mso-width-percent:0;mso-height-percent:0;mso-width-relative:margin;mso-height-relative:margin;v-text-anchor:top" o:gfxdata="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" fillcolor="white [3201]" strokecolor="white [3212]" strokeweight=".5pt">
+                <v:textbox>
+                  <w:txbxContent>
+                    <w:p>
+                      <w:pPr>
+                        <w:bidi/>
+                        <w:jc w:val="center"/>
+                        <w:rPr>
+                          <w:rtl/>
+                          <w:lang w:bidi="fa-IR"/>
+                        </w:rPr>
+                      </w:pPr>
+                      <w:r>
+                        <w:rPr>
+                          <w:rFonts w:cs="B Titr" w:hint="cs"/>
+                          <w:rtl/>
+                          <w:lang w:bidi="fa-IR"/>
+                        </w:rPr>
+                        <w:t xml:space="preserve">پیوست: </w:t>
+                      </w:r>
+                      <w:r>
+                        <w:rPr>
+                          <w:rFonts w:cs="0 Nazanin" w:hint="cs"/>
+                          <w:rtl/>
+                          <w:lang w:bidi="fa-IR"/>
+                        </w:rPr>
+                        <w:t>ندارد</w:t>
+                      </w:r>
+                    </w:p>
+                  </w:txbxContent>
+                </v:textbox>
+              </v:shape>
+            </w:pict>
+          </mc:Fallback>
+        </mc:AlternateContent>
+      </w:r>
+      <w:r>
+        <w:rPr>
+          <w:noProof/>
+        </w:rPr>
+        <mc:AlternateContent>
+          <mc:Choice Requires="wps">
+            <w:drawing>
+              <wp:anchor distT="0" distB="0" distL="114300" distR="114300" simplePos="0" relativeHeight="251668480" behindDoc="0" locked="0" layoutInCell="1" allowOverlap="1" wp14:anchorId="3CA3EFA8" wp14:editId="782DCD21">
+                <wp:simplePos x="0" y="0"/>
+                <wp:positionH relativeFrom="column">
+                  <wp:posOffset>1470025</wp:posOffset>
+                </wp:positionH>
+                <wp:positionV relativeFrom="paragraph">
+                  <wp:posOffset>784530</wp:posOffset>
+                </wp:positionV>
+                <wp:extent cx="1619885" cy="328930"/>
+                <wp:effectExtent l="0" t="0" r="18415" b="13970"/>
+                <wp:wrapNone/>
+                <wp:docPr id="10" name="Text Box 10"/>
+                <wp:cNvGraphicFramePr/>
+                <a:graphic xmlns:a="http://schemas.openxmlformats.org/drawingml/2006/main">
+                  <a:graphicData uri="http://schemas.microsoft.com/office/word/2010/wordprocessingShape">
+                    <wps:wsp>
+                      <wps:cNvSpPr txBox="1"/>
+                      <wps:spPr>
+                        <a:xfrm>
+                          <a:off x="0" y="0"/>
+                          <a:ext cx="1619885" cy="328930"/>
+                        </a:xfrm>
+                        <a:prstGeom prst="rect">
+                          <a:avLst/>
+                        </a:prstGeom>
+                        <a:solidFill>
+                          <a:schemeClr val="lt1"/>
+                        </a:solidFill>
+                        <a:ln w="6350">
+                          <a:solidFill>
+                            <a:schemeClr val="bg1"/>
+                          </a:solidFill>
+                        </a:ln>
+                      </wps:spPr>
+                      <wps:txbx>
+                        <w:txbxContent>
+                          <w:p>
+                            <w:pPr>
+                              <w:bidi/>
+                              <w:jc w:val="center"/>
+                              <w:rPr>
+                                <w:rtl/>
+                                <w:lang w:bidi="fa-IR"/>
+                              </w:rPr>
+                            </w:pPr>
+                            <w:r>
+                              <w:rPr>
+                                <w:rFonts w:cs="B Titr" w:hint="cs"/>
+                                <w:rtl/>
+                                <w:lang w:bidi="fa-IR"/>
+                              </w:rPr>
+                              <w:t xml:space="preserve">شناسه ملی : </w:t>
+                            </w:r>
+                            <w:r>
+                              <w:rPr>
+                                <w:rFonts w:cs="0 Nazanin" w:hint="cs"/>
+                                <w:rtl/>
+                                <w:lang w:bidi="fa-IR"/>
+                              </w:rPr>
+                              <w:t>10100582059</w:t>
+                            </w:r>
+                          </w:p>
+                        </w:txbxContent>
+                      </wps:txbx>
+                      <wps:bodyPr rot="0" spcFirstLastPara="0" vertOverflow="overflow" horzOverflow="overflow" vert="horz" wrap="square" lIns="91440" tIns="45720" rIns="91440" bIns="45720" numCol="1" spcCol="0" rtlCol="0" fromWordArt="0" anchor="t" anchorCtr="0" forceAA="0" compatLnSpc="1">
+                        <a:prstTxWarp prst="textNoShape">
+                          <a:avLst/>
+                        </a:prstTxWarp>
+                        <a:noAutofit/>
+                      </wps:bodyPr>
+                    </wps:wsp>
+                  </a:graphicData>
+                </a:graphic>
+                <wp14:sizeRelH relativeFrom="margin">
+                  <wp14:pctWidth>0</wp14:pctWidth>
+                </wp14:sizeRelH>
+                <wp14:sizeRelV relativeFrom="margin">
+                  <wp14:pctHeight>0</wp14:pctHeight>
+                </wp14:sizeRelV>
+              </wp:anchor>
+            </w:drawing>
+          </mc:Choice>
+          <mc:Fallback>
+            <w:pict>
+              <v:shape w14:anchorId="3CA3EFA8" id="Text Box 10" o:spid="_x0000_s1027" type="#_x0000_t202" style="position:absolute;left:0;text-align:left;margin-left:115.75pt;margin-top:61.75pt;width:127.55pt;height:25.9pt;z-index:251668480;visibility:visible;mso-wrap-style:square;mso-width-percent:0;mso-height-percent:0;mso-wrap-distance-left:9pt;mso-wrap-distance-top:0;mso-wrap-distance-right:9pt;mso-wrap-distance-bottom:0;mso-position-horizontal:absolute;mso-position-horizontal-relative:text;mso-position-vertical:absolute;mso-position-vertical-relative:text;mso-width-percent:0;mso-height-percent:0;mso-width-relative:margin;mso-height-relative:margin;v-text-anchor:top" o:gfxdata="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" fillcolor="white [3201]" strokecolor="white [3212]" strokeweight=".5pt">
+                <v:textbox>
+                  <w:txbxContent>
+                    <w:p>
+                      <w:pPr>
+                        <w:bidi/>
+                        <w:jc w:val="center"/>
+                        <w:rPr>
+                          <w:rtl/>
+                          <w:lang w:bidi="fa-IR"/>
+                        </w:rPr>
+                      </w:pPr>
+                      <w:r>
+                        <w:rPr>
+                          <w:rFonts w:cs="B Titr" w:hint="cs"/>
+                          <w:rtl/>
+                          <w:lang w:bidi="fa-IR"/>
+                        </w:rPr>
+                        <w:t xml:space="preserve">شناسه ملی : </w:t>
+                      </w:r>
+                      <w:r>
+                        <w:rPr>
+                          <w:rFonts w:cs="0 Nazanin" w:hint="cs"/>
+                          <w:rtl/>
+                          <w:lang w:bidi="fa-IR"/>
+                        </w:rPr>
+                        <w:t>10100582059</w:t>
+                      </w:r>
+                    </w:p>
+                  </w:txbxContent>
+                </v:textbox>
+              </v:shape>
+            </w:pict>
+          </mc:Fallback>
+        </mc:AlternateContent>
+      </w:r>
+      <w:r>
+        <w:rPr>
+          <w:noProof/>
+        </w:rPr>
+        <mc:AlternateContent>
+          <mc:Choice Requires="wps">
+            <w:drawing>
+              <wp:anchor distT="0" distB="0" distL="114300" distR="114300" simplePos="0" relativeHeight="251666432" behindDoc="0" locked="0" layoutInCell="1" allowOverlap="1" wp14:anchorId="102367AC" wp14:editId="394CEE8D">
+                <wp:simplePos x="0" y="0"/>
+                <wp:positionH relativeFrom="column">
+                  <wp:posOffset>3357245</wp:posOffset>
+                </wp:positionH>
+                <wp:positionV relativeFrom="paragraph">
+                  <wp:posOffset>795960</wp:posOffset>
+                </wp:positionV>
+                <wp:extent cx="1206500" cy="343535"/>
+                <wp:effectExtent l="0" t="0" r="12700" b="18415"/>
+                <wp:wrapNone/>
+                <wp:docPr id="9" name="Text Box 9"/>
+                <wp:cNvGraphicFramePr/>
+                <a:graphic xmlns:a="http://schemas.openxmlformats.org/drawingml/2006/main">
+                  <a:graphicData uri="http://schemas.microsoft.com/office/word/2010/wordprocessingShape">
+                    <wps:wsp>
+                      <wps:cNvSpPr txBox="1"/>
+                      <wps:spPr>
+                        <a:xfrm>
+                          <a:off x="0" y="0"/>
+                          <a:ext cx="1206500" cy="343535"/>
+                        </a:xfrm>
+                        <a:prstGeom prst="rect">
+                          <a:avLst/>
+                        </a:prstGeom>
+                        <a:solidFill>
+                          <a:schemeClr val="lt1"/>
+                        </a:solidFill>
+                        <a:ln w="6350">
+                          <a:solidFill>
+                            <a:schemeClr val="bg1"/>
+                          </a:solidFill>
+                        </a:ln>
+                      </wps:spPr>
+                      <wps:txbx>
+                        <w:txbxContent>
+                          <w:p>
+                            <w:pPr>
+                              <w:bidi/>
+                              <w:jc w:val="center"/>
+                              <w:rPr>
+                                <w:rtl/>
+                                <w:lang w:bidi="fa-IR"/>
+                              </w:rPr>
+                            </w:pPr>
+                            <w:r>
+                              <w:rPr>
+                                <w:rFonts w:cs="B Titr" w:hint="cs"/>
+                                <w:rtl/>
+                                <w:lang w:bidi="fa-IR"/>
+                              </w:rPr>
+                              <w:t xml:space="preserve">شماره : </w:t>
+                            </w:r>
+                          </w:p>
+                        </w:txbxContent>
+                      </wps:txbx>
+                      <wps:bodyPr rot="0" spcFirstLastPara="0" vertOverflow="overflow" horzOverflow="overflow" vert="horz" wrap="square" lIns="91440" tIns="45720" rIns="91440" bIns="45720" numCol="1" spcCol="0" rtlCol="0" fromWordArt="0" anchor="t" anchorCtr="0" forceAA="0" compatLnSpc="1">
+                        <a:prstTxWarp prst="textNoShape">
+                          <a:avLst/>
+                        </a:prstTxWarp>
+                        <a:noAutofit/>
+                      </wps:bodyPr>
+                    </wps:wsp>
+                  </a:graphicData>
+                </a:graphic>
+                <wp14:sizeRelH relativeFrom="margin">
+                  <wp14:pctWidth>0</wp14:pctWidth>
+                </wp14:sizeRelH>
+                <wp14:sizeRelV relativeFrom="margin">
+                  <wp14:pctHeight>0</wp14:pctHeight>
+                </wp14:sizeRelV>
+              </wp:anchor>
+            </w:drawing>
+          </mc:Choice>
+          <mc:Fallback>
+            <w:pict>
+              <v:shape w14:anchorId="102367AC" id="Text Box 9" o:spid="_x0000_s1028" type="#_x0000_t202" style="position:absolute;left:0;text-align:left;margin-left:264.35pt;margin-top:62.65pt;width:95pt;height:27.05pt;z-index:251666432;visibility:visible;mso-wrap-style:square;mso-width-percent:0;mso-height-percent:0;mso-wrap-distance-left:9pt;mso-wrap-distance-top:0;mso-wrap-distance-right:9pt;mso-wrap-distance-bottom:0;mso-position-horizontal:absolute;mso-position-horizontal-relative:text;mso-position-vertical:absolute;mso-position-vertical-relative:text;mso-width-percent:0;mso-height-percent:0;mso-width-relative:margin;mso-height-relative:margin;v-text-anchor:top" o:gfxdata="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" fillcolor="white [3201]" strokecolor="white [3212]" strokeweight=".5pt">
+                <v:textbox>
+                  <w:txbxContent>
+                    <w:p>
+                      <w:pPr>
+                        <w:bidi/>
+                        <w:jc w:val="center"/>
+                        <w:rPr>
+                          <w:rtl/>
+                          <w:lang w:bidi="fa-IR"/>
+                        </w:rPr>
+                      </w:pPr>
+                      <w:r>
+                        <w:rPr>
+                          <w:rFonts w:cs="B Titr" w:hint="cs"/>
+                          <w:rtl/>
+                          <w:lang w:bidi="fa-IR"/>
+                        </w:rPr>
+                        <w:t xml:space="preserve">شماره : </w:t>
+                      </w:r>
+                    </w:p>
+                  </w:txbxContent>
+                </v:textbox>
+              </v:shape>
+            </w:pict>
+          </mc:Fallback>
+        </mc:AlternateContent>
+      </w:r>
+      <w:r>
+        <w:rPr>
+          <w:noProof/>
+        </w:rPr>
+        <mc:AlternateContent>
+          <mc:Choice Requires="wps">
+            <w:drawing>
+              <wp:anchor distT="0" distB="0" distL="114300" distR="114300" simplePos="0" relativeHeight="251664384" behindDoc="0" locked="0" layoutInCell="1" allowOverlap="1" wp14:anchorId="43598462" wp14:editId="5C3878F2">
+                <wp:simplePos x="0" y="0"/>
+                <wp:positionH relativeFrom="column">
+                  <wp:posOffset>5398135</wp:posOffset>
+                </wp:positionH>
+                <wp:positionV relativeFrom="paragraph">
+                  <wp:posOffset>783260</wp:posOffset>
+                </wp:positionV>
+                <wp:extent cx="547903" cy="328930"/>
+                <wp:effectExtent l="0" t="0" r="24130" b="13970"/>
+                <wp:wrapNone/>
+                <wp:docPr id="8" name="Text Box 8"/>
+                <wp:cNvGraphicFramePr/>
+                <a:graphic xmlns:a="http://schemas.openxmlformats.org/drawingml/2006/main">
+                  <a:graphicData uri="http://schemas.microsoft.com/office/word/2010/wordprocessingShape">
+                    <wps:wsp>
+                      <wps:cNvSpPr txBox="1"/>
+                      <wps:spPr>
+                        <a:xfrm>
+                          <a:off x="0" y="0"/>
+                          <a:ext cx="547903" cy="328930"/>
+                        </a:xfrm>
+                        <a:prstGeom prst="rect">
+                          <a:avLst/>
+                        </a:prstGeom>
+                        <a:solidFill>
+                          <a:schemeClr val="lt1"/>
+                        </a:solidFill>
+                        <a:ln w="6350">
+                          <a:solidFill>
+                            <a:schemeClr val="bg1"/>
+                          </a:solidFill>
+                        </a:ln>
+                      </wps:spPr>
+                      <wps:txbx>
+                        <w:txbxContent>
+                          <w:p>
+                            <w:pPr>
+                              <w:bidi/>
+                              <w:jc w:val="both"/>
+                              <w:rPr>
+                                <w:rFonts w:cs="0 Nazanin"/>
+                                <w:rtl/>
+                                <w:lang w:bidi="fa-IR"/>
+                              </w:rPr>
+                            </w:pPr>
+                            <w:r>
+                              <w:rPr>
+                                <w:rFonts w:cs="B Titr" w:hint="cs"/>
+                                <w:rtl/>
+                                <w:lang w:bidi="fa-IR"/>
+                              </w:rPr>
+                              <w:t>تاریخ</w:t>
+                            </w:r>
+                            <w:r>
+                              <w:rPr>
+                                <w:rFonts w:hint="cs"/>
+                                <w:rtl/>
+                                <w:lang w:bidi="fa-IR"/>
+                              </w:rPr>
+                              <w:t xml:space="preserve"> : </w:t>
+                            </w:r>
+                            <w:r>
+                              <w:rPr>
+                                <w:rFonts w:hint="cs"/>
+                                <w:rtl/>
+                                <w:lang w:bidi="fa-IR"/>
+                              </w:rPr>
+                              <w:t xml:space="preserve"> </w:t>
+                            </w:r>
+                          </w:p>
+                        </w:txbxContent>
+                      </wps:txbx>
+                      <wps:bodyPr rot="0" spcFirstLastPara="0" vertOverflow="overflow" horzOverflow="overflow" vert="horz" wrap="square" lIns="91440" tIns="45720" rIns="91440" bIns="45720" numCol="1" spcCol="0" rtlCol="0" fromWordArt="0" anchor="t" anchorCtr="0" forceAA="0" compatLnSpc="1">
+                        <a:prstTxWarp prst="textNoShape">
+                          <a:avLst/>
+                        </a:prstTxWarp>
+                        <a:noAutofit/>
+                      </wps:bodyPr>
+                    </wps:wsp>
+                  </a:graphicData>
+                </a:graphic>
+                <wp14:sizeRelH relativeFrom="margin">
+                  <wp14:pctWidth>0</wp14:pctWidth>
+                </wp14:sizeRelH>
+                <wp14:sizeRelV relativeFrom="margin">
+                  <wp14:pctHeight>0</wp14:pctHeight>
+                </wp14:sizeRelV>
+              </wp:anchor>
+            </w:drawing>
+          </mc:Choice>
+          <mc:Fallback>
+            <w:pict>
+              <v:shape w14:anchorId="43598462" id="Text Box 8" o:spid="_x0000_s1029" type="#_x0000_t202" style="position:absolute;left:0;text-align:left;margin-left:425.05pt;margin-top:61.65pt;width:43.15pt;height:25.9pt;z-index:251664384;visibility:visible;mso-wrap-style:square;mso-width-percent:0;mso-height-percent:0;mso-wrap-distance-left:9pt;mso-wrap-distance-top:0;mso-wrap-distance-right:9pt;mso-wrap-distance-bottom:0;mso-position-horizontal:absolute;mso-position-horizontal-relative:text;mso-position-vertical:absolute;mso-position-vertical-relative:text;mso-width-percent:0;mso-height-percent:0;mso-width-relative:margin;mso-height-relative:margin;v-text-anchor:top" o:gfxdata="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" fillcolor="white [3201]" strokecolor="white [3212]" strokeweight=".5pt">
+                <v:textbox>
+                  <w:txbxContent>
+                    <w:p>
+                      <w:pPr>
+                        <w:bidi/>
+                        <w:jc w:val="both"/>
+                        <w:rPr>
+                          <w:rFonts w:cs="0 Nazanin"/>
+                          <w:rtl/>
+                          <w:lang w:bidi="fa-IR"/>
+                        </w:rPr>
+                      </w:pPr>
+                      <w:r>
+                        <w:rPr>
+                          <w:rFonts w:cs="B Titr" w:hint="cs"/>
+                          <w:rtl/>
+                          <w:lang w:bidi="fa-IR"/>
+                        </w:rPr>
+                        <w:t>تاریخ</w:t>
+                      </w:r>
+                      <w:r>
+                        <w:rPr>
+                          <w:rFonts w:hint="cs"/>
+                          <w:rtl/>
+                          <w:lang w:bidi="fa-IR"/>
+                        </w:rPr>
+                        <w:t xml:space="preserve"> : </w:t>
+                      </w:r>
+                      <w:r>
+                        <w:rPr>
+                          <w:rFonts w:hint="cs"/>
+                          <w:rtl/>
+                          <w:lang w:bidi="fa-IR"/>
+                        </w:rPr>
+                        <w:t xml:space="preserve"> </w:t>
+                      </w:r>
+                    </w:p>
+                  </w:txbxContent>
+                </v:textbox>
+              </v:shape>
+            </w:pict>
+          </mc:Fallback>
+        </mc:AlternateContent>
+      </w:r>
+      <w:r>
+        <w:rPr>
+          <w:noProof/>
+        </w:rPr>
+        <mc:AlternateContent>
+          <mc:Choice Requires="wps">
+            <w:drawing>
+              <wp:anchor distT="0" distB="0" distL="114300" distR="114300" simplePos="0" relativeHeight="251663360" behindDoc="0" locked="0" layoutInCell="1" allowOverlap="1" wp14:anchorId="11270846" wp14:editId="2175171C">
+                <wp:simplePos x="0" y="0"/>
+                <wp:positionH relativeFrom="column">
+                  <wp:posOffset>-257175</wp:posOffset>
+                </wp:positionH>
+                <wp:positionV relativeFrom="paragraph">
+                  <wp:posOffset>1226490</wp:posOffset>
+                </wp:positionV>
+                <wp:extent cx="6248400" cy="0"/>
+                <wp:effectExtent l="0" t="0" r="19050" b="19050"/>
+                <wp:wrapNone/>
+                <wp:docPr id="7" name="Straight Connector 7"/>
+                <wp:cNvGraphicFramePr/>
+                <a:graphic xmlns:a="http://schemas.openxmlformats.org/drawingml/2006/main">
+                  <a:graphicData uri="http://schemas.microsoft.com/office/word/2010/wordprocessingShape">
+                    <wps:wsp>
+                      <wps:cNvCnPr/>
+                      <wps:spPr>
+                        <a:xfrm>
+                          <a:off x="0" y="0"/>
+                          <a:ext cx="6248400" cy="0"/>
+                        </a:xfrm>
+                        <a:prstGeom prst="line">
+                          <a:avLst/>
+                        </a:prstGeom>
+                      </wps:spPr>
+                      <wps:style>
+                        <a:lnRef idx="3">
+                          <a:schemeClr val="dk1"/>
+                        </a:lnRef>
+                        <a:fillRef idx="0">
+                          <a:schemeClr val="dk1"/>
+                        </a:fillRef>
+                        <a:effectRef idx="2">
+                          <a:schemeClr val="dk1"/>
+                        </a:effectRef>
+                        <a:fontRef idx="minor">
+                          <a:schemeClr val="tx1"/>
+                        </a:fontRef>
+                      </wps:style>
+                      <wps:bodyPr/>
+                    </wps:wsp>
+                  </a:graphicData>
+                </a:graphic>
+              </wp:anchor>
+            </w:drawing>
+          </mc:Choice>
+          <mc:Fallback>
+            <w:pict>
+              <v:line w14:anchorId="27EC248A" id="Straight Connector 7" o:spid="_x0000_s1026" style="position:absolute;z-index:251663360;visibility:visible;mso-wrap-style:square;mso-wrap-distance-left:9pt;mso-wrap-distance-top:0;mso-wrap-distance-right:9pt;mso-wrap-distance-bottom:0;mso-position-horizontal:absolute;mso-position-horizontal-relative:text;mso-position-vertical:absolute;mso-position-vertical-relative:text" from="-20.25pt,96.55pt" to="471.75pt,96.55pt" o:gfxdata="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" strokecolor="black [3200]" strokeweight="1.5pt">
+                <v:stroke joinstyle="miter"/>
+              </v:line>
+            </w:pict>
+          </mc:Fallback>
+        </mc:AlternateContent>
+      </w:r>
+      <w:r>
+        <w:rPr>
+          <w:noProof/>
+        </w:rPr>
         <w:drawing>
-          <wp:anchor distT="0" distB="0" distL="114300" distR="114300" simplePos="0" relativeHeight="251658240" behindDoc="1" locked="0" layoutInCell="1" allowOverlap="1" wp14:anchorId="2E364182" wp14:editId="727BD19E">
+          <wp:anchor distT="0" distB="0" distL="114300" distR="114300" simplePos="0" relativeHeight="251658240" behindDoc="1" locked="0" layoutInCell="1" allowOverlap="1" wp14:anchorId="7BCC93F5" wp14:editId="725521A6">
             <wp:simplePos x="0" y="0"/>
             <wp:positionH relativeFrom="margin">
               <wp:posOffset>402259</wp:posOffset>
@@ -125,6 +702,70 @@
         <w:br/>
       </w:r>
       <w:r>
+        <w:t xml:space="preserve"> </w:t>
+      </w:r>
+      <w:r>
+        <w:rPr>
+          <w:rFonts w:hint="cs"/>
+          <w:rtl/>
+        </w:rPr>
+        <w:t xml:space="preserve">              </w:t>
+      </w:r>
+      <w:r>
+        <w:t xml:space="preserve">  </w:t>
+      </w:r>
+      <w:r>
+        <w:rPr>
+          <w:rFonts w:hint="cs"/>
+          <w:rtl/>
+        </w:rPr>
+        <w:t xml:space="preserve"> </w:t>
+      </w:r>
+      <w:proofErr w:type="spellStart"/>
+      <w:r>
+        <w:rPr>
+          <w:lang w:bidi="fa-IR"/>
+        </w:rPr>
+        <w:t>dateday</w:t>
+      </w:r>
+      <w:proofErr w:type="spellEnd"/>
+      <w:r>
+        <w:rPr>
+          <w:rFonts w:hint="cs"/>
+          <w:rtl/>
+          <w:lang w:bidi="fa-IR"/>
+        </w:rPr>
+        <w:t xml:space="preserve">    </w:t>
+      </w:r>
+      <w:r>
+        <w:rPr>
+          <w:rFonts w:hint="cs"/>
+          <w:rtl/>
+        </w:rPr>
+        <w:t xml:space="preserve">                    </w:t>
+      </w:r>
+      <w:r>
+        <w:rPr>
+          <w:rtl/>
+        </w:rPr>
+        <w:br/>
+      </w:r>
+      <w:r>
+        <w:rPr>
+          <w:rFonts w:hint="cs"/>
+          <w:rtl/>
+        </w:rPr>
+        <w:t xml:space="preserve">                      </w:t>
+      </w:r>
+      <w:r>
+        <w:rPr>
+          <w:rFonts w:hint="cs"/>
+          <w:rtl/>
+          <w:lang w:bidi="fa-IR"/>
+        </w:rPr>
+        <w:t xml:space="preserve">                   </w:t>
+      </w:r>
+      <w:r>
         <w:rPr>
           <w:rtl/>
         </w:rPr>
@@ -155,7 +796,7 @@
         <mc:AlternateContent>
           <mc:Choice Requires="wps">
             <w:drawing>
-              <wp:anchor distT="0" distB="0" distL="114300" distR="114300" simplePos="0" relativeHeight="251672576" behindDoc="1" locked="0" layoutInCell="1" allowOverlap="1" wp14:anchorId="13259FD9" wp14:editId="25720EA4">
+              <wp:anchor distT="0" distB="0" distL="114300" distR="114300" simplePos="0" relativeHeight="251672576" behindDoc="1" locked="0" layoutInCell="1" allowOverlap="1" wp14:anchorId="46F8E30D" wp14:editId="552B4C67">
                 <wp:simplePos x="0" y="0"/>
                 <wp:positionH relativeFrom="margin">
                   <wp:align>center</wp:align>
@@ -236,11 +877,7 @@
           </mc:Choice>
           <mc:Fallback>
             <w:pict>
-              <v:shapetype w14:anchorId="724791F0" id="_x0000_t202" coordsize="21600,21600" o:spt="202" path="m,l,21600r21600,l21600,xe">
-                <v:stroke joinstyle="miter"/>
-                <v:path gradientshapeok="t" o:connecttype="rect"/>
-              </v:shapetype>
-              <v:shape id="Text Box 13" o:spid="_x0000_s1026" type="#_x0000_t202" style="position:absolute;left:0;text-align:left;margin-left:0;margin-top:93.7pt;width:108.65pt;height:25.95pt;z-index:-251643904;visibility:visible;mso-wrap-style:square;mso-width-percent:0;mso-height-percent:0;mso-wrap-distance-left:9pt;mso-wrap-distance-top:0;mso-wrap-distance-right:9pt;mso-wrap-distance-bottom:0;mso-position-horizontal:center;mso-position-horizontal-relative:margin;mso-position-vertical:absolute;mso-position-vertical-relative:text;mso-width-percent:0;mso-height-percent:0;mso-width-relative:margin;mso-height-relative:margin;v-text-anchor:top" o:gfxdata="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" fillcolor="white [3201]" strokecolor="white [3212]" strokeweight=".5pt">
+              <v:shape w14:anchorId="46F8E30D" id="Text Box 13" o:spid="_x0000_s1030" type="#_x0000_t202" style="position:absolute;left:0;text-align:left;margin-left:0;margin-top:93.7pt;width:108.65pt;height:25.95pt;z-index:-251643904;visibility:visible;mso-wrap-style:square;mso-width-percent:0;mso-height-percent:0;mso-wrap-distance-left:9pt;mso-wrap-distance-top:0;mso-wrap-distance-right:9pt;mso-wrap-distance-bottom:0;mso-position-horizontal:center;mso-position-horizontal-relative:margin;mso-position-vertical:absolute;mso-position-vertical-relative:text;mso-width-percent:0;mso-height-percent:0;mso-width-relative:margin;mso-height-relative:margin;v-text-anchor:top" o:gfxdata="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" fillcolor="white [3201]" strokecolor="white [3212]" strokeweight=".5pt">
                 <v:textbox>
                   <w:txbxContent>
                     <w:p>
@@ -281,634 +918,13 @@
         <mc:AlternateContent>
           <mc:Choice Requires="wps">
             <w:drawing>
-              <wp:anchor distT="0" distB="0" distL="114300" distR="114300" simplePos="0" relativeHeight="251668480" behindDoc="1" locked="0" layoutInCell="1" allowOverlap="1" wp14:anchorId="23A87602" wp14:editId="10C3E8B2">
+              <wp:anchor distT="0" distB="0" distL="114300" distR="114300" simplePos="0" relativeHeight="251661312" behindDoc="1" locked="0" layoutInCell="1" allowOverlap="1" wp14:anchorId="13B92708" wp14:editId="411B25C3">
                 <wp:simplePos x="0" y="0"/>
                 <wp:positionH relativeFrom="column">
-                  <wp:posOffset>1473940</wp:posOffset>
+                  <wp:posOffset>-256540</wp:posOffset>
                 </wp:positionH>
                 <wp:positionV relativeFrom="paragraph">
-                  <wp:posOffset>722630</wp:posOffset>
-                </wp:positionV>
-                <wp:extent cx="1619885" cy="328930"/>
-                <wp:effectExtent l="0" t="0" r="18415" b="13970"/>
-                <wp:wrapNone/>
-                <wp:docPr id="10" name="Text Box 10"/>
-                <wp:cNvGraphicFramePr/>
-                <a:graphic xmlns:a="http://schemas.openxmlformats.org/drawingml/2006/main">
-                  <a:graphicData uri="http://schemas.microsoft.com/office/word/2010/wordprocessingShape">
-                    <wps:wsp>
-                      <wps:cNvSpPr txBox="1"/>
-                      <wps:spPr>
-                        <a:xfrm>
-                          <a:off x="0" y="0"/>
-                          <a:ext cx="1619885" cy="328930"/>
-                        </a:xfrm>
-                        <a:prstGeom prst="rect">
-                          <a:avLst/>
-                        </a:prstGeom>
-                        <a:solidFill>
-                          <a:schemeClr val="lt1"/>
-                        </a:solidFill>
-                        <a:ln w="6350">
-                          <a:solidFill>
-                            <a:schemeClr val="bg1"/>
-                          </a:solidFill>
-                        </a:ln>
-                      </wps:spPr>
-                      <wps:txbx>
-                        <w:txbxContent>
-                          <w:p>
-                            <w:pPr>
-                              <w:bidi/>
-                              <w:jc w:val="center"/>
-                              <w:rPr>
-                                <w:rtl/>
-                                <w:lang w:bidi="fa-IR"/>
-                              </w:rPr>
-                            </w:pPr>
-                            <w:r>
-                              <w:rPr>
-                                <w:rFonts w:cs="B Titr" w:hint="cs"/>
-                                <w:rtl/>
-                                <w:lang w:bidi="fa-IR"/>
-                              </w:rPr>
-                              <w:t xml:space="preserve">شناسه ملی : </w:t>
-                            </w:r>
-                            <w:r>
-                              <w:rPr>
-                                <w:rFonts w:cs="0 Nazanin" w:hint="cs"/>
-                                <w:rtl/>
-                                <w:lang w:bidi="fa-IR"/>
-                              </w:rPr>
-                              <w:t>10100582059</w:t>
-                            </w:r>
-                          </w:p>
-                        </w:txbxContent>
-                      </wps:txbx>
-                      <wps:bodyPr rot="0" spcFirstLastPara="0" vertOverflow="overflow" horzOverflow="overflow" vert="horz" wrap="square" lIns="91440" tIns="45720" rIns="91440" bIns="45720" numCol="1" spcCol="0" rtlCol="0" fromWordArt="0" anchor="t" anchorCtr="0" forceAA="0" compatLnSpc="1">
-                        <a:prstTxWarp prst="textNoShape">
-                          <a:avLst/>
-                        </a:prstTxWarp>
-                        <a:noAutofit/>
-                      </wps:bodyPr>
-                    </wps:wsp>
-                  </a:graphicData>
-                </a:graphic>
-                <wp14:sizeRelH relativeFrom="margin">
-                  <wp14:pctWidth>0</wp14:pctWidth>
-                </wp14:sizeRelH>
-                <wp14:sizeRelV relativeFrom="margin">
-                  <wp14:pctHeight>0</wp14:pctHeight>
-                </wp14:sizeRelV>
-              </wp:anchor>
-            </w:drawing>
-          </mc:Choice>
-          <mc:Fallback>
-            <w:pict>
-              <v:shape w14:anchorId="7EA54F51" id="Text Box 10" o:spid="_x0000_s1027" type="#_x0000_t202" style="position:absolute;left:0;text-align:left;margin-left:116.05pt;margin-top:56.9pt;width:127.55pt;height:25.9pt;z-index:-251648000;visibility:visible;mso-wrap-style:square;mso-width-percent:0;mso-height-percent:0;mso-wrap-distance-left:9pt;mso-wrap-distance-top:0;mso-wrap-distance-right:9pt;mso-wrap-distance-bottom:0;mso-position-horizontal:absolute;mso-position-horizontal-relative:text;mso-position-vertical:absolute;mso-position-vertical-relative:text;mso-width-percent:0;mso-height-percent:0;mso-width-relative:margin;mso-height-relative:margin;v-text-anchor:top" o:gfxdata="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" fillcolor="white [3201]" strokecolor="white [3212]" strokeweight=".5pt">
-                <v:textbox>
-                  <w:txbxContent>
-                    <w:p>
-                      <w:pPr>
-                        <w:bidi/>
-                        <w:jc w:val="center"/>
-                        <w:rPr>
-                          <w:rtl/>
-                          <w:lang w:bidi="fa-IR"/>
-                        </w:rPr>
-                      </w:pPr>
-                      <w:r>
-                        <w:rPr>
-                          <w:rFonts w:cs="B Titr" w:hint="cs"/>
-                          <w:rtl/>
-                          <w:lang w:bidi="fa-IR"/>
-                        </w:rPr>
-                        <w:t xml:space="preserve">شناسه ملی : </w:t>
-                      </w:r>
-                      <w:r>
-                        <w:rPr>
-                          <w:rFonts w:cs="0 Nazanin" w:hint="cs"/>
-                          <w:rtl/>
-                          <w:lang w:bidi="fa-IR"/>
-                        </w:rPr>
-                        <w:t>10100582059</w:t>
-                      </w:r>
-                    </w:p>
-                  </w:txbxContent>
-                </v:textbox>
-              </v:shape>
-            </w:pict>
-          </mc:Fallback>
-        </mc:AlternateContent>
-      </w:r>
-      <w:r>
-        <w:rPr>
-          <w:noProof/>
-        </w:rPr>
-        <mc:AlternateContent>
-          <mc:Choice Requires="wps">
-            <w:drawing>
-              <wp:anchor distT="0" distB="0" distL="114300" distR="114300" simplePos="0" relativeHeight="251670528" behindDoc="1" locked="0" layoutInCell="1" allowOverlap="1" wp14:anchorId="46C2B075" wp14:editId="35F85065">
-                <wp:simplePos x="0" y="0"/>
-                <wp:positionH relativeFrom="column">
-                  <wp:posOffset>171555</wp:posOffset>
-                </wp:positionH>
-                <wp:positionV relativeFrom="paragraph">
-                  <wp:posOffset>711200</wp:posOffset>
-                </wp:positionV>
-                <wp:extent cx="852692" cy="329460"/>
-                <wp:effectExtent l="0" t="0" r="24130" b="13970"/>
-                <wp:wrapNone/>
-                <wp:docPr id="11" name="Text Box 11"/>
-                <wp:cNvGraphicFramePr/>
-                <a:graphic xmlns:a="http://schemas.openxmlformats.org/drawingml/2006/main">
-                  <a:graphicData uri="http://schemas.microsoft.com/office/word/2010/wordprocessingShape">
-                    <wps:wsp>
-                      <wps:cNvSpPr txBox="1"/>
-                      <wps:spPr>
-                        <a:xfrm>
-                          <a:off x="0" y="0"/>
-                          <a:ext cx="852692" cy="329460"/>
-                        </a:xfrm>
-                        <a:prstGeom prst="rect">
-                          <a:avLst/>
-                        </a:prstGeom>
-                        <a:solidFill>
-                          <a:schemeClr val="lt1"/>
-                        </a:solidFill>
-                        <a:ln w="6350">
-                          <a:solidFill>
-                            <a:schemeClr val="bg1"/>
-                          </a:solidFill>
-                        </a:ln>
-                      </wps:spPr>
-                      <wps:txbx>
-                        <w:txbxContent>
-                          <w:p>
-                            <w:pPr>
-                              <w:bidi/>
-                              <w:jc w:val="center"/>
-                              <w:rPr>
-                                <w:rtl/>
-                                <w:lang w:bidi="fa-IR"/>
-                              </w:rPr>
-                            </w:pPr>
-                            <w:r>
-                              <w:rPr>
-                                <w:rFonts w:cs="B Titr" w:hint="cs"/>
-                                <w:rtl/>
-                                <w:lang w:bidi="fa-IR"/>
-                              </w:rPr>
-                              <w:t xml:space="preserve">پیوست: </w:t>
-                            </w:r>
-                            <w:r>
-                              <w:rPr>
-                                <w:rFonts w:cs="0 Nazanin" w:hint="cs"/>
-                                <w:rtl/>
-                                <w:lang w:bidi="fa-IR"/>
-                              </w:rPr>
-                              <w:t>ندارد</w:t>
-                            </w:r>
-                          </w:p>
-                        </w:txbxContent>
-                      </wps:txbx>
-                      <wps:bodyPr rot="0" spcFirstLastPara="0" vertOverflow="overflow" horzOverflow="overflow" vert="horz" wrap="square" lIns="91440" tIns="45720" rIns="91440" bIns="45720" numCol="1" spcCol="0" rtlCol="0" fromWordArt="0" anchor="t" anchorCtr="0" forceAA="0" compatLnSpc="1">
-                        <a:prstTxWarp prst="textNoShape">
-                          <a:avLst/>
-                        </a:prstTxWarp>
-                        <a:noAutofit/>
-                      </wps:bodyPr>
-                    </wps:wsp>
-                  </a:graphicData>
-                </a:graphic>
-                <wp14:sizeRelH relativeFrom="margin">
-                  <wp14:pctWidth>0</wp14:pctWidth>
-                </wp14:sizeRelH>
-                <wp14:sizeRelV relativeFrom="margin">
-                  <wp14:pctHeight>0</wp14:pctHeight>
-                </wp14:sizeRelV>
-              </wp:anchor>
-            </w:drawing>
-          </mc:Choice>
-          <mc:Fallback>
-            <w:pict>
-              <v:shape w14:anchorId="1AE44CD2" id="Text Box 11" o:spid="_x0000_s1028" type="#_x0000_t202" style="position:absolute;left:0;text-align:left;margin-left:13.5pt;margin-top:56pt;width:67.15pt;height:25.95pt;z-index:-251645952;visibility:visible;mso-wrap-style:square;mso-width-percent:0;mso-height-percent:0;mso-wrap-distance-left:9pt;mso-wrap-distance-top:0;mso-wrap-distance-right:9pt;mso-wrap-distance-bottom:0;mso-position-horizontal:absolute;mso-position-horizontal-relative:text;mso-position-vertical:absolute;mso-position-vertical-relative:text;mso-width-percent:0;mso-height-percent:0;mso-width-relative:margin;mso-height-relative:margin;v-text-anchor:top" o:gfxdata="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" fillcolor="white [3201]" strokecolor="white [3212]" strokeweight=".5pt">
-                <v:textbox>
-                  <w:txbxContent>
-                    <w:p>
-                      <w:pPr>
-                        <w:bidi/>
-                        <w:jc w:val="center"/>
-                        <w:rPr>
-                          <w:rtl/>
-                          <w:lang w:bidi="fa-IR"/>
-                        </w:rPr>
-                      </w:pPr>
-                      <w:r>
-                        <w:rPr>
-                          <w:rFonts w:cs="B Titr" w:hint="cs"/>
-                          <w:rtl/>
-                          <w:lang w:bidi="fa-IR"/>
-                        </w:rPr>
-                        <w:t xml:space="preserve">پیوست: </w:t>
-                      </w:r>
-                      <w:r>
-                        <w:rPr>
-                          <w:rFonts w:cs="0 Nazanin" w:hint="cs"/>
-                          <w:rtl/>
-                          <w:lang w:bidi="fa-IR"/>
-                        </w:rPr>
-                        <w:t>ندارد</w:t>
-                      </w:r>
-                    </w:p>
-                  </w:txbxContent>
-                </v:textbox>
-              </v:shape>
-            </w:pict>
-          </mc:Fallback>
-        </mc:AlternateContent>
-      </w:r>
-      <w:r>
-        <w:rPr>
-          <w:noProof/>
-        </w:rPr>
-        <mc:AlternateContent>
-          <mc:Choice Requires="wps">
-            <w:drawing>
-              <wp:anchor distT="0" distB="0" distL="114300" distR="114300" simplePos="0" relativeHeight="251666432" behindDoc="1" locked="0" layoutInCell="1" allowOverlap="1" wp14:anchorId="12310F02" wp14:editId="7F196ACF">
-                <wp:simplePos x="0" y="0"/>
-                <wp:positionH relativeFrom="column">
-                  <wp:posOffset>3435880</wp:posOffset>
-                </wp:positionH>
-                <wp:positionV relativeFrom="paragraph">
-                  <wp:posOffset>723265</wp:posOffset>
-                </wp:positionV>
-                <wp:extent cx="1379665" cy="329460"/>
-                <wp:effectExtent l="0" t="0" r="11430" b="13970"/>
-                <wp:wrapNone/>
-                <wp:docPr id="9" name="Text Box 9"/>
-                <wp:cNvGraphicFramePr/>
-                <a:graphic xmlns:a="http://schemas.openxmlformats.org/drawingml/2006/main">
-                  <a:graphicData uri="http://schemas.microsoft.com/office/word/2010/wordprocessingShape">
-                    <wps:wsp>
-                      <wps:cNvSpPr txBox="1"/>
-                      <wps:spPr>
-                        <a:xfrm>
-                          <a:off x="0" y="0"/>
-                          <a:ext cx="1379665" cy="329460"/>
-                        </a:xfrm>
-                        <a:prstGeom prst="rect">
-                          <a:avLst/>
-                        </a:prstGeom>
-                        <a:solidFill>
-                          <a:schemeClr val="lt1"/>
-                        </a:solidFill>
-                        <a:ln w="6350">
-                          <a:solidFill>
-                            <a:schemeClr val="bg1"/>
-                          </a:solidFill>
-                        </a:ln>
-                      </wps:spPr>
-                      <wps:txbx>
-                        <w:txbxContent>
-                          <w:p>
-                            <w:pPr>
-                              <w:bidi/>
-                              <w:jc w:val="center"/>
-                              <w:rPr>
-                                <w:rtl/>
-                                <w:lang w:bidi="fa-IR"/>
-                              </w:rPr>
-                            </w:pPr>
-                            <w:r>
-                              <w:rPr>
-                                <w:rFonts w:cs="B Titr" w:hint="cs"/>
-                                <w:rtl/>
-                                <w:lang w:bidi="fa-IR"/>
-                              </w:rPr>
-                              <w:t xml:space="preserve">شماره : </w:t>
-                            </w:r>
-                            <w:r>
-                              <w:rPr>
-                                <w:rFonts w:cs="0 Nazanin" w:hint="cs"/>
-                                <w:rtl/>
-                                <w:lang w:bidi="fa-IR"/>
-                              </w:rPr>
-                              <w:t>3975</w:t>
-                            </w:r>
-                            <w:r>
-                              <w:rPr>
-                                <w:rFonts w:cs="0 Nazanin" w:hint="cs"/>
-                                <w:rtl/>
-                                <w:lang w:bidi="fa-IR"/>
-                              </w:rPr>
-                              <w:t>ز</w:t>
-                            </w:r>
-                            <w:r>
-                              <w:rPr>
-                                <w:rFonts w:cs="0 Nazanin" w:hint="cs"/>
-                                <w:rtl/>
-                                <w:lang w:bidi="fa-IR"/>
-                              </w:rPr>
-                              <w:t>7/96</w:t>
-                            </w:r>
-                          </w:p>
-                        </w:txbxContent>
-                      </wps:txbx>
-                      <wps:bodyPr rot="0" spcFirstLastPara="0" vertOverflow="overflow" horzOverflow="overflow" vert="horz" wrap="square" lIns="91440" tIns="45720" rIns="91440" bIns="45720" numCol="1" spcCol="0" rtlCol="0" fromWordArt="0" anchor="t" anchorCtr="0" forceAA="0" compatLnSpc="1">
-                        <a:prstTxWarp prst="textNoShape">
-                          <a:avLst/>
-                        </a:prstTxWarp>
-                        <a:noAutofit/>
-                      </wps:bodyPr>
-                    </wps:wsp>
-                  </a:graphicData>
-                </a:graphic>
-                <wp14:sizeRelH relativeFrom="margin">
-                  <wp14:pctWidth>0</wp14:pctWidth>
-                </wp14:sizeRelH>
-                <wp14:sizeRelV relativeFrom="margin">
-                  <wp14:pctHeight>0</wp14:pctHeight>
-                </wp14:sizeRelV>
-              </wp:anchor>
-            </w:drawing>
-          </mc:Choice>
-          <mc:Fallback>
-            <w:pict>
-              <v:shape w14:anchorId="688B7E00" id="Text Box 9" o:spid="_x0000_s1029" type="#_x0000_t202" style="position:absolute;left:0;text-align:left;margin-left:270.55pt;margin-top:56.95pt;width:108.65pt;height:25.95pt;z-index:-251650048;visibility:visible;mso-wrap-style:square;mso-width-percent:0;mso-height-percent:0;mso-wrap-distance-left:9pt;mso-wrap-distance-top:0;mso-wrap-distance-right:9pt;mso-wrap-distance-bottom:0;mso-position-horizontal:absolute;mso-position-horizontal-relative:text;mso-position-vertical:absolute;mso-position-vertical-relative:text;mso-width-percent:0;mso-height-percent:0;mso-width-relative:margin;mso-height-relative:margin;v-text-anchor:top" o:gfxdata="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" fillcolor="white [3201]" strokecolor="white [3212]" strokeweight=".5pt">
-                <v:textbox>
-                  <w:txbxContent>
-                    <w:p>
-                      <w:pPr>
-                        <w:bidi/>
-                        <w:jc w:val="center"/>
-                        <w:rPr>
-                          <w:rtl/>
-                          <w:lang w:bidi="fa-IR"/>
-                        </w:rPr>
-                      </w:pPr>
-                      <w:r>
-                        <w:rPr>
-                          <w:rFonts w:cs="B Titr" w:hint="cs"/>
-                          <w:rtl/>
-                          <w:lang w:bidi="fa-IR"/>
-                        </w:rPr>
-                        <w:t xml:space="preserve">شماره : </w:t>
-                      </w:r>
-                      <w:r>
-                        <w:rPr>
-                          <w:rFonts w:cs="0 Nazanin" w:hint="cs"/>
-                          <w:rtl/>
-                          <w:lang w:bidi="fa-IR"/>
-                        </w:rPr>
-                        <w:t>3975</w:t>
-                      </w:r>
-                      <w:r>
-                        <w:rPr>
-                          <w:rFonts w:cs="0 Nazanin" w:hint="cs"/>
-                          <w:rtl/>
-                          <w:lang w:bidi="fa-IR"/>
-                        </w:rPr>
-                        <w:t>ز</w:t>
-                      </w:r>
-                      <w:r>
-                        <w:rPr>
-                          <w:rFonts w:cs="0 Nazanin" w:hint="cs"/>
-                          <w:rtl/>
-                          <w:lang w:bidi="fa-IR"/>
-                        </w:rPr>
-                        <w:t>7/96</w:t>
-                      </w:r>
-                    </w:p>
-                  </w:txbxContent>
-                </v:textbox>
-              </v:shape>
-            </w:pict>
-          </mc:Fallback>
-        </mc:AlternateContent>
-      </w:r>
-      <w:r>
-        <w:rPr>
-          <w:noProof/>
-        </w:rPr>
-        <mc:AlternateContent>
-          <mc:Choice Requires="wps">
-            <w:drawing>
-              <wp:anchor distT="0" distB="0" distL="114300" distR="114300" simplePos="0" relativeHeight="251664384" behindDoc="1" locked="0" layoutInCell="1" allowOverlap="1" wp14:anchorId="0D23720D" wp14:editId="23DB1119">
-                <wp:simplePos x="0" y="0"/>
-                <wp:positionH relativeFrom="column">
-                  <wp:posOffset>4745904</wp:posOffset>
-                </wp:positionH>
-                <wp:positionV relativeFrom="paragraph">
-                  <wp:posOffset>718056</wp:posOffset>
-                </wp:positionV>
-                <wp:extent cx="1200501" cy="329460"/>
-                <wp:effectExtent l="0" t="0" r="19050" b="13970"/>
-                <wp:wrapNone/>
-                <wp:docPr id="8" name="Text Box 8"/>
-                <wp:cNvGraphicFramePr/>
-                <a:graphic xmlns:a="http://schemas.openxmlformats.org/drawingml/2006/main">
-                  <a:graphicData uri="http://schemas.microsoft.com/office/word/2010/wordprocessingShape">
-                    <wps:wsp>
-                      <wps:cNvSpPr txBox="1"/>
-                      <wps:spPr>
-                        <a:xfrm>
-                          <a:off x="0" y="0"/>
-                          <a:ext cx="1200501" cy="329460"/>
-                        </a:xfrm>
-                        <a:prstGeom prst="rect">
-                          <a:avLst/>
-                        </a:prstGeom>
-                        <a:solidFill>
-                          <a:schemeClr val="lt1"/>
-                        </a:solidFill>
-                        <a:ln w="6350">
-                          <a:solidFill>
-                            <a:schemeClr val="bg1"/>
-                          </a:solidFill>
-                        </a:ln>
-                      </wps:spPr>
-                      <wps:txbx>
-                        <w:txbxContent>
-                          <w:p>
-                            <w:pPr>
-                              <w:bidi/>
-                              <w:jc w:val="both"/>
-                              <w:rPr>
-                                <w:rFonts w:cs="0 Nazanin"/>
-                                <w:rtl/>
-                                <w:lang w:bidi="fa-IR"/>
-                              </w:rPr>
-                            </w:pPr>
-                            <w:r>
-                              <w:rPr>
-                                <w:rFonts w:cs="B Titr" w:hint="cs"/>
-                                <w:rtl/>
-                                <w:lang w:bidi="fa-IR"/>
-                              </w:rPr>
-                              <w:t>تاریخ</w:t>
-                            </w:r>
-                            <w:r>
-                              <w:rPr>
-                                <w:rFonts w:hint="cs"/>
-                                <w:rtl/>
-                                <w:lang w:bidi="fa-IR"/>
-                              </w:rPr>
-                              <w:t xml:space="preserve"> :  </w:t>
-                            </w:r>
-                            <w:r>
-                              <w:rPr>
-                                <w:rFonts w:cs="0 Nazanin" w:hint="cs"/>
-                                <w:rtl/>
-                                <w:lang w:bidi="fa-IR"/>
-                              </w:rPr>
-                              <w:t>03/11/96</w:t>
-                            </w:r>
-                          </w:p>
-                        </w:txbxContent>
-                      </wps:txbx>
-                      <wps:bodyPr rot="0" spcFirstLastPara="0" vertOverflow="overflow" horzOverflow="overflow" vert="horz" wrap="square" lIns="91440" tIns="45720" rIns="91440" bIns="45720" numCol="1" spcCol="0" rtlCol="0" fromWordArt="0" anchor="t" anchorCtr="0" forceAA="0" compatLnSpc="1">
-                        <a:prstTxWarp prst="textNoShape">
-                          <a:avLst/>
-                        </a:prstTxWarp>
-                        <a:noAutofit/>
-                      </wps:bodyPr>
-                    </wps:wsp>
-                  </a:graphicData>
-                </a:graphic>
-                <wp14:sizeRelH relativeFrom="margin">
-                  <wp14:pctWidth>0</wp14:pctWidth>
-                </wp14:sizeRelH>
-                <wp14:sizeRelV relativeFrom="margin">
-                  <wp14:pctHeight>0</wp14:pctHeight>
-                </wp14:sizeRelV>
-              </wp:anchor>
-            </w:drawing>
-          </mc:Choice>
-          <mc:Fallback>
-            <w:pict>
-              <v:shape w14:anchorId="6B99A144" id="Text Box 8" o:spid="_x0000_s1030" type="#_x0000_t202" style="position:absolute;left:0;text-align:left;margin-left:373.7pt;margin-top:56.55pt;width:94.55pt;height:25.95pt;z-index:-251652096;visibility:visible;mso-wrap-style:square;mso-width-percent:0;mso-height-percent:0;mso-wrap-distance-left:9pt;mso-wrap-distance-top:0;mso-wrap-distance-right:9pt;mso-wrap-distance-bottom:0;mso-position-horizontal:absolute;mso-position-horizontal-relative:text;mso-position-vertical:absolute;mso-position-vertical-relative:text;mso-width-percent:0;mso-height-percent:0;mso-width-relative:margin;mso-height-relative:margin;v-text-anchor:top" o:gfxdata="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" fillcolor="white [3201]" strokecolor="white [3212]" strokeweight=".5pt">
-                <v:textbox>
-                  <w:txbxContent>
-                    <w:p>
-                      <w:pPr>
-                        <w:bidi/>
-                        <w:jc w:val="both"/>
-                        <w:rPr>
-                          <w:rFonts w:cs="0 Nazanin"/>
-                          <w:rtl/>
-                          <w:lang w:bidi="fa-IR"/>
-                        </w:rPr>
-                      </w:pPr>
-                      <w:r>
-                        <w:rPr>
-                          <w:rFonts w:cs="B Titr" w:hint="cs"/>
-                          <w:rtl/>
-                          <w:lang w:bidi="fa-IR"/>
-                        </w:rPr>
-                        <w:t>تاریخ</w:t>
-                      </w:r>
-                      <w:r>
-                        <w:rPr>
-                          <w:rFonts w:hint="cs"/>
-                          <w:rtl/>
-                          <w:lang w:bidi="fa-IR"/>
-                        </w:rPr>
-                        <w:t xml:space="preserve"> :  </w:t>
-                      </w:r>
-                      <w:r>
-                        <w:rPr>
-                          <w:rFonts w:cs="0 Nazanin" w:hint="cs"/>
-                          <w:rtl/>
-                          <w:lang w:bidi="fa-IR"/>
-                        </w:rPr>
-                        <w:t>03/11/96</w:t>
-                      </w:r>
-                    </w:p>
-                  </w:txbxContent>
-                </v:textbox>
-              </v:shape>
-            </w:pict>
-          </mc:Fallback>
-        </mc:AlternateContent>
-      </w:r>
-      <w:r>
-        <w:rPr>
-          <w:noProof/>
-        </w:rPr>
-        <mc:AlternateContent>
-          <mc:Choice Requires="wps">
-            <w:drawing>
-              <wp:anchor distT="0" distB="0" distL="114300" distR="114300" simplePos="0" relativeHeight="251663360" behindDoc="0" locked="0" layoutInCell="1" allowOverlap="1" wp14:anchorId="262BC4A6" wp14:editId="7823E29A">
-                <wp:simplePos x="0" y="0"/>
-                <wp:positionH relativeFrom="column">
-                  <wp:posOffset>-257175</wp:posOffset>
-                </wp:positionH>
-                <wp:positionV relativeFrom="paragraph">
-                  <wp:posOffset>1059180</wp:posOffset>
-                </wp:positionV>
-                <wp:extent cx="6248400" cy="0"/>
-                <wp:effectExtent l="0" t="0" r="19050" b="19050"/>
-                <wp:wrapNone/>
-                <wp:docPr id="7" name="Straight Connector 7"/>
-                <wp:cNvGraphicFramePr/>
-                <a:graphic xmlns:a="http://schemas.openxmlformats.org/drawingml/2006/main">
-                  <a:graphicData uri="http://schemas.microsoft.com/office/word/2010/wordprocessingShape">
-                    <wps:wsp>
-                      <wps:cNvCnPr/>
-                      <wps:spPr>
-                        <a:xfrm>
-                          <a:off x="0" y="0"/>
-                          <a:ext cx="6248400" cy="0"/>
-                        </a:xfrm>
-                        <a:prstGeom prst="line">
-                          <a:avLst/>
-                        </a:prstGeom>
-                      </wps:spPr>
-                      <wps:style>
-                        <a:lnRef idx="3">
-                          <a:schemeClr val="dk1"/>
-                        </a:lnRef>
-                        <a:fillRef idx="0">
-                          <a:schemeClr val="dk1"/>
-                        </a:fillRef>
-                        <a:effectRef idx="2">
-                          <a:schemeClr val="dk1"/>
-                        </a:effectRef>
-                        <a:fontRef idx="minor">
-                          <a:schemeClr val="tx1"/>
-                        </a:fontRef>
-                      </wps:style>
-                      <wps:bodyPr/>
-                    </wps:wsp>
-                  </a:graphicData>
-                </a:graphic>
-              </wp:anchor>
-            </w:drawing>
-          </mc:Choice>
-          <mc:Fallback>
-            <w:pict>
-              <v:line w14:anchorId="272AF224" id="Straight Connector 7" o:spid="_x0000_s1026" style="position:absolute;z-index:251663360;visibility:visible;mso-wrap-style:square;mso-wrap-distance-left:9pt;mso-wrap-distance-top:0;mso-wrap-distance-right:9pt;mso-wrap-distance-bottom:0;mso-position-horizontal:absolute;mso-position-horizontal-relative:text;mso-position-vertical:absolute;mso-position-vertical-relative:text" from="-20.25pt,83.4pt" to="471.75pt,83.4pt" o:gfxdata="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" strokecolor="black [3200]" strokeweight="1.5pt">
-                <v:stroke joinstyle="miter"/>
-              </v:line>
-            </w:pict>
-          </mc:Fallback>
-        </mc:AlternateContent>
-      </w:r>
-      <w:r>
-        <w:rPr>
-          <w:noProof/>
-        </w:rPr>
-        <mc:AlternateContent>
-          <mc:Choice Requires="wps">
-            <w:drawing>
-              <wp:anchor distT="0" distB="0" distL="114300" distR="114300" simplePos="0" relativeHeight="251661312" behindDoc="0" locked="0" layoutInCell="1" allowOverlap="1" wp14:anchorId="13B92708" wp14:editId="411B25C3">
-                <wp:simplePos x="0" y="0"/>
-                <wp:positionH relativeFrom="column">
-                  <wp:posOffset>-257175</wp:posOffset>
-                </wp:positionH>
-                <wp:positionV relativeFrom="paragraph">
-                  <wp:posOffset>704794</wp:posOffset>
+                  <wp:posOffset>704850</wp:posOffset>
                 </wp:positionV>
                 <wp:extent cx="6248400" cy="0"/>
                 <wp:effectExtent l="0" t="0" r="19050" b="19050"/>
@@ -951,7 +967,7 @@
           </mc:Choice>
           <mc:Fallback>
             <w:pict>
-              <v:line w14:anchorId="64981455" id="Straight Connector 6" o:spid="_x0000_s1026" style="position:absolute;z-index:251661312;visibility:visible;mso-wrap-style:square;mso-wrap-distance-left:9pt;mso-wrap-distance-top:0;mso-wrap-distance-right:9pt;mso-wrap-distance-bottom:0;mso-position-horizontal:absolute;mso-position-horizontal-relative:text;mso-position-vertical:absolute;mso-position-vertical-relative:text" from="-20.25pt,55.5pt" to="471.75pt,55.5pt" o:gfxdata="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" strokecolor="black [3200]" strokeweight="1.5pt">
+              <v:line w14:anchorId="17DF40AB" id="Straight Connector 6" o:spid="_x0000_s1026" style="position:absolute;z-index:-251655168;visibility:visible;mso-wrap-style:square;mso-wrap-distance-left:9pt;mso-wrap-distance-top:0;mso-wrap-distance-right:9pt;mso-wrap-distance-bottom:0;mso-position-horizontal:absolute;mso-position-horizontal-relative:text;mso-position-vertical:absolute;mso-position-vertical-relative:text" from="-20.2pt,55.5pt" to="471.8pt,55.5pt" o:gfxdata="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" strokecolor="black [3200]" strokeweight="1.5pt">
                 <v:stroke joinstyle="miter"/>
               </v:line>
             </w:pict>
@@ -1053,7 +1069,7 @@
           </mc:Choice>
           <mc:Fallback>
             <w:pict>
-              <v:shape w14:anchorId="4CC2C024" id="Text Box 5" o:spid="_x0000_s1031" type="#_x0000_t202" style="position:absolute;left:0;text-align:left;margin-left:421.5pt;margin-top:31.5pt;width:54.75pt;height:22.5pt;z-index:-251656192;visibility:visible;mso-wrap-style:square;mso-width-percent:0;mso-height-percent:0;mso-wrap-distance-left:9pt;mso-wrap-distance-top:0;mso-wrap-distance-right:9pt;mso-wrap-distance-bottom:0;mso-position-horizontal:absolute;mso-position-horizontal-relative:text;mso-position-vertical:absolute;mso-position-vertical-relative:text;mso-width-percent:0;mso-height-percent:0;mso-width-relative:margin;mso-height-relative:margin;v-text-anchor:top" o:gfxdata="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" fillcolor="white [3201]" strokecolor="white [3212]" strokeweight=".5pt">
+              <v:shape w14:anchorId="49848B19" id="Text Box 5" o:spid="_x0000_s1031" type="#_x0000_t202" style="position:absolute;left:0;text-align:left;margin-left:421.5pt;margin-top:31.5pt;width:54.75pt;height:22.5pt;z-index:-251656192;visibility:visible;mso-wrap-style:square;mso-width-percent:0;mso-height-percent:0;mso-wrap-distance-left:9pt;mso-wrap-distance-top:0;mso-wrap-distance-right:9pt;mso-wrap-distance-bottom:0;mso-position-horizontal:absolute;mso-position-horizontal-relative:text;mso-position-vertical:absolute;mso-position-vertical-relative:text;mso-width-percent:0;mso-height-percent:0;mso-width-relative:margin;mso-height-relative:margin;v-text-anchor:top" o:gfxdata="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" fillcolor="white [3201]" strokecolor="white [3212]" strokeweight=".5pt">
                 <v:textbox>
                   <w:txbxContent>
                     <w:p>
@@ -1065,6 +1081,7 @@
                           <w:szCs w:val="24"/>
                         </w:rPr>
                       </w:pPr>
+                      <w:proofErr w:type="spellStart"/>
                       <w:r>
                         <w:rPr>
                           <w:b/>
@@ -1074,6 +1091,7 @@
                         </w:rPr>
                         <w:t>Nicico</w:t>
                       </w:r>
+                      <w:proofErr w:type="spellEnd"/>
                       <w:r>
                         <w:rPr>
                           <w:b/>
@@ -1201,7 +1219,6 @@
           <w:rFonts w:cs="0 Nazanin"/>
           <w:sz w:val="26"/>
           <w:szCs w:val="26"/>
-          <w:rtl/>
         </w:rPr>
       </w:pPr>
       <w:r>
@@ -1247,6 +1264,8 @@
       <w:r>
         <w:rPr>
           <w:rFonts w:cs="B Nazanin"/>
+          <w:b/>
+          <w:bCs/>
         </w:rPr>
         <w:t>contract_amount</w:t>
       </w:r>
@@ -1254,6 +1273,8 @@
       <w:r>
         <w:rPr>
           <w:rFonts w:cs="0 Nazanin" w:hint="cs"/>
+          <w:b/>
+          <w:bCs/>
           <w:sz w:val="26"/>
           <w:szCs w:val="26"/>
           <w:rtl/>
@@ -1263,106 +1284,12 @@
       <w:r>
         <w:rPr>
           <w:rFonts w:cs="0 Nazanin"/>
+          <w:b/>
+          <w:bCs/>
           <w:sz w:val="26"/>
           <w:szCs w:val="26"/>
         </w:rPr>
         <w:t xml:space="preserve"> </w:t>
-      </w:r>
-      <w:proofErr w:type="spellStart"/>
-      <w:r>
-        <w:rPr>
-          <w:rFonts w:cs="B Nazanin"/>
-        </w:rPr>
-        <w:t>unitNameFa</w:t>
-      </w:r>
-      <w:proofErr w:type="spellEnd"/>
-      <w:r>
-        <w:rPr>
-          <w:rFonts w:cs="B Nazanin"/>
-        </w:rPr>
-        <w:t xml:space="preserve"> </w:t>
-      </w:r>
-      <w:r>
-        <w:rPr>
-          <w:rFonts w:cs="B Nazanin" w:hint="cs"/>
-          <w:rtl/>
-        </w:rPr>
-        <w:t xml:space="preserve"> </w:t>
-      </w:r>
-      <w:proofErr w:type="spellStart"/>
-      <w:r>
-        <w:rPr>
-          <w:rFonts w:cs="B Nazanin"/>
-        </w:rPr>
-        <w:t>descp</w:t>
-      </w:r>
-      <w:proofErr w:type="spellEnd"/>
-      <w:r>
-        <w:rPr>
-          <w:rFonts w:cs="B Nazanin"/>
-        </w:rPr>
-        <w:t xml:space="preserve">  </w:t>
-      </w:r>
-      <w:r>
-        <w:rPr>
-          <w:rFonts w:cs="B Nazanin" w:hint="cs"/>
-          <w:rtl/>
-        </w:rPr>
-        <w:t xml:space="preserve">  </w:t>
-      </w:r>
-      <w:r>
-        <w:rPr>
-          <w:rFonts w:cs="0 Nazanin" w:hint="cs"/>
-          <w:sz w:val="26"/>
-          <w:szCs w:val="26"/>
-          <w:rtl/>
-        </w:rPr>
-        <w:t>با تلورانس</w:t>
-      </w:r>
-      <w:r>
-        <w:rPr>
-          <w:rFonts w:cs="0 Nazanin" w:hint="cs"/>
-          <w:sz w:val="26"/>
-          <w:szCs w:val="26"/>
-          <w:rtl/>
-        </w:rPr>
-        <w:t xml:space="preserve"> </w:t>
-      </w:r>
-      <w:proofErr w:type="spellStart"/>
-      <w:r>
-        <w:rPr>
-          <w:rFonts w:cs="B Nazanin"/>
-        </w:rPr>
-        <w:t>tolorance</w:t>
-      </w:r>
-      <w:proofErr w:type="spellEnd"/>
-      <w:r>
-        <w:rPr>
-          <w:rFonts w:cs="0 Nazanin" w:hint="cs"/>
-          <w:sz w:val="26"/>
-          <w:szCs w:val="26"/>
-          <w:rtl/>
-        </w:rPr>
-        <w:tab/>
-        <w:t>از</w:t>
-      </w:r>
-      <w:r>
-        <w:rPr>
-          <w:rFonts w:cs="0 Nazanin" w:hint="cs"/>
-          <w:sz w:val="26"/>
-          <w:szCs w:val="26"/>
-          <w:rtl/>
-        </w:rPr>
-        <w:t xml:space="preserve">‌ </w:t>
-      </w:r>
-      <w:r>
-        <w:rPr>
-          <w:rFonts w:cs="0 Nazanin" w:hint="cs"/>
-          <w:sz w:val="26"/>
-          <w:szCs w:val="26"/>
-          <w:rtl/>
-        </w:rPr>
-        <w:t xml:space="preserve">محل قراردارد شماره </w:t>
       </w:r>
       <w:proofErr w:type="spellStart"/>
       <w:r>
@@ -1371,7 +1298,7 @@
           <w:b/>
           <w:bCs/>
         </w:rPr>
-        <w:t>contract_no</w:t>
+        <w:t>unitNameFa</w:t>
       </w:r>
       <w:proofErr w:type="spellEnd"/>
       <w:r>
@@ -1391,40 +1318,202 @@
         </w:rPr>
         <w:t xml:space="preserve"> </w:t>
       </w:r>
-      <w:r>
-        <w:rPr>
-          <w:rFonts w:cs="0 Nazanin" w:hint="cs"/>
+      <w:proofErr w:type="spellStart"/>
+      <w:r>
+        <w:rPr>
+          <w:rFonts w:cs="B Nazanin"/>
           <w:b/>
           <w:bCs/>
-          <w:sz w:val="26"/>
-          <w:szCs w:val="26"/>
+        </w:rPr>
+        <w:t>descp</w:t>
+      </w:r>
+      <w:proofErr w:type="spellEnd"/>
+      <w:r>
+        <w:rPr>
+          <w:rFonts w:cs="B Nazanin" w:hint="cs"/>
           <w:rtl/>
         </w:rPr>
         <w:t xml:space="preserve"> </w:t>
       </w:r>
       <w:r>
         <w:rPr>
-          <w:rFonts w:cs="0 Nazanin" w:hint="cs"/>
-          <w:sz w:val="26"/>
-          <w:szCs w:val="26"/>
-          <w:rtl/>
-        </w:rPr>
-        <w:t>و الحاقیه مربوطه که قرار است توسط</w:t>
-      </w:r>
-      <w:r>
-        <w:rPr>
-          <w:rFonts w:cs="0 Nazanin"/>
-          <w:sz w:val="26"/>
-          <w:szCs w:val="26"/>
+          <w:rFonts w:cs="B Nazanin"/>
+        </w:rPr>
+        <w:br/>
+      </w:r>
+      <w:r>
+        <w:rPr>
+          <w:rFonts w:cs="B Nazanin" w:hint="cs"/>
+          <w:rtl/>
         </w:rPr>
         <w:t xml:space="preserve"> </w:t>
       </w:r>
+      <w:r>
+        <w:rPr>
+          <w:rFonts w:cs="0 Nazanin" w:hint="cs"/>
+          <w:sz w:val="26"/>
+          <w:szCs w:val="26"/>
+          <w:rtl/>
+        </w:rPr>
+        <w:t>با</w:t>
+      </w:r>
+      <w:r>
+        <w:rPr>
+          <w:rFonts w:cs="0 Nazanin"/>
+          <w:sz w:val="26"/>
+          <w:szCs w:val="26"/>
+        </w:rPr>
+        <w:t xml:space="preserve">  </w:t>
+      </w:r>
+      <w:r>
+        <w:rPr>
+          <w:rFonts w:cs="0 Nazanin" w:hint="cs"/>
+          <w:sz w:val="26"/>
+          <w:szCs w:val="26"/>
+          <w:rtl/>
+          <w:lang w:bidi="fa-IR"/>
+        </w:rPr>
+        <w:t>تلرانس (</w:t>
+      </w:r>
       <w:proofErr w:type="spellStart"/>
       <w:r>
         <w:rPr>
           <w:rFonts w:cs="0 Nazanin"/>
+          <w:sz w:val="26"/>
+          <w:szCs w:val="26"/>
+          <w:lang w:bidi="fa-IR"/>
+        </w:rPr>
+        <w:t>tolorance</w:t>
+      </w:r>
+      <w:proofErr w:type="spellEnd"/>
+      <w:r>
+        <w:rPr>
+          <w:rFonts w:cs="0 Nazanin" w:hint="cs"/>
+          <w:sz w:val="26"/>
+          <w:szCs w:val="26"/>
+          <w:rtl/>
+          <w:lang w:bidi="fa-IR"/>
+        </w:rPr>
+        <w:t>)</w:t>
+      </w:r>
+      <w:r>
+        <w:rPr>
+          <w:rFonts w:cs="0 Nazanin" w:hint="cs"/>
+          <w:sz w:val="26"/>
+          <w:szCs w:val="26"/>
+          <w:rtl/>
+        </w:rPr>
+        <w:t xml:space="preserve"> </w:t>
+      </w:r>
+      <w:r>
+        <w:rPr>
+          <w:rFonts w:cs="0 Nazanin"/>
+          <w:sz w:val="26"/>
+          <w:szCs w:val="26"/>
+        </w:rPr>
+        <w:t xml:space="preserve">  </w:t>
+      </w:r>
+      <w:r>
+        <w:rPr>
+          <w:rFonts w:cs="B Nazanin" w:hint="cs"/>
+          <w:rtl/>
+        </w:rPr>
+        <w:t xml:space="preserve"> </w:t>
+      </w:r>
+      <w:r>
+        <w:rPr>
+          <w:rFonts w:cs="B Nazanin"/>
+        </w:rPr>
+        <w:t xml:space="preserve"> </w:t>
+      </w:r>
+      <w:r>
+        <w:rPr>
+          <w:rFonts w:cs="0 Nazanin" w:hint="cs"/>
+          <w:sz w:val="26"/>
+          <w:szCs w:val="26"/>
+          <w:rtl/>
+        </w:rPr>
+        <w:t>از</w:t>
+      </w:r>
+      <w:r>
+        <w:rPr>
+          <w:rFonts w:cs="0 Nazanin" w:hint="cs"/>
+          <w:sz w:val="26"/>
+          <w:szCs w:val="26"/>
+          <w:rtl/>
+        </w:rPr>
+        <w:t xml:space="preserve">‌ </w:t>
+      </w:r>
+      <w:r>
+        <w:rPr>
+          <w:rFonts w:cs="0 Nazanin" w:hint="cs"/>
+          <w:sz w:val="26"/>
+          <w:szCs w:val="26"/>
+          <w:rtl/>
+        </w:rPr>
+        <w:t xml:space="preserve">محل قراردارد شماره </w:t>
+      </w:r>
+      <w:proofErr w:type="spellStart"/>
+      <w:r>
+        <w:rPr>
+          <w:rFonts w:cs="B Nazanin"/>
           <w:b/>
           <w:bCs/>
+        </w:rPr>
+        <w:t>contract_no</w:t>
+      </w:r>
+      <w:proofErr w:type="spellEnd"/>
+      <w:r>
+        <w:rPr>
+          <w:rFonts w:cs="B Nazanin"/>
+          <w:b/>
+          <w:bCs/>
+        </w:rPr>
+        <w:t xml:space="preserve"> </w:t>
+      </w:r>
+      <w:r>
+        <w:rPr>
+          <w:rFonts w:cs="B Nazanin" w:hint="cs"/>
+          <w:b/>
+          <w:bCs/>
+          <w:rtl/>
+        </w:rPr>
+        <w:t xml:space="preserve"> </w:t>
+      </w:r>
+      <w:r>
+        <w:rPr>
+          <w:rFonts w:cs="0 Nazanin" w:hint="cs"/>
+          <w:b/>
+          <w:bCs/>
+          <w:sz w:val="26"/>
+          <w:szCs w:val="26"/>
+          <w:rtl/>
+        </w:rPr>
+        <w:t xml:space="preserve"> </w:t>
+      </w:r>
+      <w:r>
+        <w:rPr>
+          <w:rFonts w:cs="0 Nazanin" w:hint="cs"/>
+          <w:sz w:val="26"/>
+          <w:szCs w:val="26"/>
+          <w:rtl/>
+        </w:rPr>
+        <w:t>و الحاقیه مربوطه که قرار است توسط</w:t>
+      </w:r>
+      <w:r>
+        <w:rPr>
+          <w:rFonts w:cs="0 Nazanin"/>
+          <w:sz w:val="26"/>
+          <w:szCs w:val="26"/>
+        </w:rPr>
+        <w:t xml:space="preserve"> </w:t>
+      </w:r>
+      <w:proofErr w:type="spellStart"/>
+      <w:r>
+        <w:rPr>
+          <w:rFonts w:cs="0 Nazanin"/>
+          <w:b/>
+          <w:bCs/>
           <w:sz w:val="26"/>
           <w:szCs w:val="26"/>
         </w:rPr>
@@ -1446,14 +1535,6 @@
           <w:szCs w:val="26"/>
           <w:rtl/>
         </w:rPr>
-        <w:t xml:space="preserve"> کانتینر</w:t>
-      </w:r>
-      <w:r>
-        <w:rPr>
-          <w:rFonts w:cs="0 Nazanin"/>
-          <w:sz w:val="26"/>
-          <w:szCs w:val="26"/>
-        </w:rPr>
         <w:t xml:space="preserve"> </w:t>
       </w:r>
       <w:r>
@@ -1463,69 +1544,276 @@
           <w:szCs w:val="26"/>
           <w:rtl/>
         </w:rPr>
-        <w:t>فوت (</w:t>
-      </w:r>
-      <w:r>
-        <w:rPr>
-          <w:rFonts w:cs="0 Nazanin"/>
-          <w:sz w:val="26"/>
-          <w:szCs w:val="26"/>
-        </w:rPr>
-        <w:t>Booking No.ESLIRESAL1007895</w:t>
-      </w:r>
-      <w:r>
-        <w:rPr>
-          <w:rFonts w:cs="0 Nazanin" w:hint="cs"/>
-          <w:sz w:val="26"/>
-          <w:szCs w:val="26"/>
-          <w:rtl/>
-        </w:rPr>
-        <w:t>) به نمایندگی شرکت کشتیرانی کیا دریا کالا</w:t>
-      </w:r>
-      <w:r>
-        <w:rPr>
-          <w:rFonts w:cs="0 Nazanin" w:hint="cs"/>
-          <w:sz w:val="26"/>
-          <w:szCs w:val="26"/>
-          <w:rtl/>
-        </w:rPr>
-        <w:t xml:space="preserve"> (نماینده در تهران جناب آقای نجفی ، (تلفن : 887</w:t>
-      </w:r>
-      <w:r>
-        <w:rPr>
-          <w:rFonts w:cs="0 Nazanin" w:hint="cs"/>
-          <w:sz w:val="26"/>
-          <w:szCs w:val="26"/>
-          <w:rtl/>
-        </w:rPr>
-        <w:t>56062</w:t>
-      </w:r>
-      <w:r>
-        <w:rPr>
-          <w:rFonts w:cs="0 Nazanin" w:hint="cs"/>
-          <w:sz w:val="26"/>
-          <w:szCs w:val="26"/>
-          <w:rtl/>
-        </w:rPr>
-        <w:t>)</w:t>
-      </w:r>
-      <w:r>
-        <w:rPr>
-          <w:rFonts w:cs="0 Nazanin" w:hint="cs"/>
-          <w:sz w:val="26"/>
-          <w:szCs w:val="26"/>
-          <w:rtl/>
-        </w:rPr>
-        <w:t xml:space="preserve"> و نماینده بندرعباس سرکار خانم زرکش، (تلفن : 07632250136) ارسال گردد، اقدام لازم صورت پذیرد. بدین ترتیب لازم است موارد زیر مورد توجه و اقدام قرار گیرد :</w:t>
+        <w:t xml:space="preserve"> کانتینر </w:t>
+      </w:r>
+      <w:r>
+        <w:rPr>
+          <w:rFonts w:cs="0 Nazanin"/>
+          <w:sz w:val="26"/>
+          <w:szCs w:val="26"/>
+        </w:rPr>
+        <w:t xml:space="preserve"> </w:t>
+      </w:r>
+      <w:proofErr w:type="spellStart"/>
+      <w:r>
+        <w:rPr>
+          <w:rFonts w:cs="0 Nazanin"/>
+          <w:b/>
+          <w:bCs/>
+          <w:sz w:val="26"/>
+          <w:szCs w:val="26"/>
+        </w:rPr>
+        <w:t>containerType</w:t>
+      </w:r>
+      <w:proofErr w:type="spellEnd"/>
+      <w:r>
+        <w:rPr>
+          <w:rFonts w:cs="0 Nazanin"/>
+          <w:sz w:val="26"/>
+          <w:szCs w:val="26"/>
+        </w:rPr>
+        <w:t xml:space="preserve"> </w:t>
+      </w:r>
+      <w:r>
+        <w:rPr>
+          <w:rFonts w:cs="0 Nazanin"/>
+          <w:sz w:val="26"/>
+          <w:szCs w:val="26"/>
+        </w:rPr>
+        <w:t xml:space="preserve"> </w:t>
+      </w:r>
+      <w:r>
+        <w:rPr>
+          <w:rFonts w:cs="0 Nazanin" w:hint="cs"/>
+          <w:sz w:val="26"/>
+          <w:szCs w:val="26"/>
+          <w:rtl/>
+        </w:rPr>
+        <w:t xml:space="preserve"> فوت </w:t>
+      </w:r>
+      <w:r>
+        <w:rPr>
+          <w:rFonts w:cs="0 Nazanin"/>
+          <w:sz w:val="26"/>
+          <w:szCs w:val="26"/>
+        </w:rPr>
+        <w:t xml:space="preserve"> </w:t>
+      </w:r>
+      <w:r>
+        <w:rPr>
+          <w:rFonts w:cs="0 Nazanin"/>
+          <w:sz w:val="26"/>
+          <w:szCs w:val="26"/>
+        </w:rPr>
+        <w:t>,</w:t>
+      </w:r>
+      <w:r>
+        <w:rPr>
+          <w:rFonts w:cs="0 Nazanin" w:hint="cs"/>
+          <w:sz w:val="26"/>
+          <w:szCs w:val="26"/>
+          <w:rtl/>
+          <w:lang w:bidi="fa-IR"/>
+        </w:rPr>
+        <w:t xml:space="preserve">  </w:t>
+      </w:r>
+      <w:r>
+        <w:rPr>
+          <w:rFonts w:cs="0 Nazanin"/>
+          <w:sz w:val="26"/>
+          <w:szCs w:val="26"/>
+        </w:rPr>
+        <w:t xml:space="preserve">    </w:t>
+      </w:r>
+      <w:proofErr w:type="spellStart"/>
+      <w:r>
+        <w:rPr>
+          <w:rFonts w:cs="0 Nazanin"/>
+          <w:b/>
+          <w:bCs/>
+          <w:sz w:val="26"/>
+          <w:szCs w:val="26"/>
+        </w:rPr>
+        <w:t>blNumbers</w:t>
+      </w:r>
+      <w:proofErr w:type="spellEnd"/>
+      <w:r>
+        <w:rPr>
+          <w:rFonts w:cs="0 Nazanin" w:hint="cs"/>
+          <w:sz w:val="26"/>
+          <w:szCs w:val="26"/>
+          <w:rtl/>
+        </w:rPr>
+        <w:t xml:space="preserve">و </w:t>
+      </w:r>
+      <w:r>
+        <w:rPr>
+          <w:rFonts w:cs="0 Nazanin"/>
+          <w:sz w:val="26"/>
+          <w:szCs w:val="26"/>
+        </w:rPr>
+        <w:t xml:space="preserve"> </w:t>
+      </w:r>
+      <w:r>
+        <w:rPr>
+          <w:rFonts w:cs="0 Nazanin" w:hint="cs"/>
+          <w:sz w:val="26"/>
+          <w:szCs w:val="26"/>
+          <w:rtl/>
+        </w:rPr>
+        <w:t xml:space="preserve">به نمایندگی </w:t>
+      </w:r>
+      <w:r>
+        <w:rPr>
+          <w:rFonts w:cs="0 Nazanin" w:hint="cs"/>
+          <w:sz w:val="26"/>
+          <w:szCs w:val="26"/>
+          <w:rtl/>
+          <w:lang w:bidi="fa-IR"/>
+        </w:rPr>
+        <w:t xml:space="preserve">کشتیرانی </w:t>
+      </w:r>
+      <w:r>
+        <w:rPr>
+          <w:rFonts w:cs="0 Nazanin" w:hint="cs"/>
+          <w:sz w:val="26"/>
+          <w:szCs w:val="26"/>
+          <w:rtl/>
+        </w:rPr>
+        <w:t xml:space="preserve"> </w:t>
+      </w:r>
+      <w:r>
+        <w:rPr>
+          <w:rFonts w:cs="0 Nazanin"/>
+          <w:b/>
+          <w:bCs/>
+          <w:sz w:val="26"/>
+          <w:szCs w:val="26"/>
+        </w:rPr>
+        <w:t>agent</w:t>
+      </w:r>
+      <w:r>
+        <w:rPr>
+          <w:rFonts w:cs="0 Nazanin" w:hint="cs"/>
+          <w:b/>
+          <w:bCs/>
+          <w:sz w:val="26"/>
+          <w:szCs w:val="26"/>
+          <w:rtl/>
+        </w:rPr>
+        <w:t xml:space="preserve"> </w:t>
+      </w:r>
+      <w:r>
+        <w:rPr>
+          <w:rFonts w:cs="0 Nazanin" w:hint="cs"/>
+          <w:b/>
+          <w:bCs/>
+          <w:sz w:val="26"/>
+          <w:szCs w:val="26"/>
+          <w:rtl/>
+        </w:rPr>
+        <w:t xml:space="preserve"> </w:t>
+      </w:r>
+      <w:r>
+        <w:rPr>
+          <w:rFonts w:cs="0 Nazanin" w:hint="cs"/>
+          <w:b/>
+          <w:bCs/>
+          <w:sz w:val="26"/>
+          <w:szCs w:val="26"/>
+          <w:rtl/>
+        </w:rPr>
+        <w:t>.</w:t>
       </w:r>
     </w:p>
     <w:p>
       <w:pPr>
         <w:bidi/>
-        <w:rPr>
-          <w:rFonts w:cs="0 Nazanin"/>
-          <w:sz w:val="28"/>
-          <w:szCs w:val="28"/>
+        <w:spacing w:line="276" w:lineRule="auto"/>
+        <w:ind w:left="-514"/>
+        <w:rPr>
+          <w:rFonts w:cs="0 Nazanin"/>
+          <w:sz w:val="26"/>
+          <w:szCs w:val="26"/>
+          <w:lang w:bidi="fa-IR"/>
+        </w:rPr>
+      </w:pPr>
+      <w:r>
+        <w:rPr>
+          <w:rFonts w:cs="0 Nazanin" w:hint="cs"/>
+          <w:sz w:val="26"/>
+          <w:szCs w:val="26"/>
+          <w:rtl/>
+        </w:rPr>
+        <w:t xml:space="preserve">بدین ترتیب لازم است موارد زیر مورد توجه و اقدام قرار گیرد </w:t>
+      </w:r>
+      <w:r>
+        <w:rPr>
+          <w:rFonts w:cs="0 Nazanin"/>
+          <w:sz w:val="26"/>
+          <w:szCs w:val="26"/>
+        </w:rPr>
+        <w:t xml:space="preserve">       </w:t>
+      </w:r>
+      <w:r>
+        <w:rPr>
+          <w:rFonts w:cs="0 Nazanin" w:hint="cs"/>
+          <w:sz w:val="26"/>
+          <w:szCs w:val="26"/>
+          <w:rtl/>
+          <w:lang w:bidi="fa-IR"/>
+        </w:rPr>
+        <w:t xml:space="preserve">            </w:t>
+      </w:r>
+      <w:r>
+        <w:rPr>
+          <w:rFonts w:cs="0 Nazanin"/>
+          <w:sz w:val="26"/>
+          <w:szCs w:val="26"/>
+          <w:lang w:bidi="fa-IR"/>
+        </w:rPr>
+        <w:t xml:space="preserve"> </w:t>
+      </w:r>
+      <w:bookmarkStart w:id="0" w:name="_GoBack"/>
+      <w:bookmarkEnd w:id="0"/>
+      <w:r>
+        <w:rPr>
+          <w:rFonts w:cs="0 Nazanin" w:hint="cs"/>
+          <w:sz w:val="26"/>
+          <w:szCs w:val="26"/>
+          <w:rtl/>
+          <w:lang w:bidi="fa-IR"/>
+        </w:rPr>
+        <w:t xml:space="preserve">    </w:t>
+      </w:r>
+      <w:r>
+        <w:rPr>
+          <w:rFonts w:cs="0 Nazanin"/>
+          <w:sz w:val="26"/>
+          <w:szCs w:val="26"/>
+          <w:lang w:bidi="fa-IR"/>
+        </w:rPr>
+        <w:t xml:space="preserve">      </w:t>
+      </w:r>
+      <w:proofErr w:type="spellStart"/>
+      <w:r>
+        <w:rPr>
+          <w:rFonts w:cs="0 Nazanin"/>
+          <w:sz w:val="26"/>
+          <w:szCs w:val="26"/>
+          <w:lang w:bidi="fa-IR"/>
+        </w:rPr>
+        <w:t>rrr</w:t>
+      </w:r>
+      <w:proofErr w:type="spellEnd"/>
+    </w:p>
+    <w:p>
+      <w:pPr>
+        <w:bidi/>
+        <w:rPr>
+          <w:rFonts w:cs="0 Nazanin"/>
+          <w:sz w:val="26"/>
+          <w:szCs w:val="26"/>
         </w:rPr>
       </w:pPr>
       <w:r>
@@ -1534,20 +1822,21 @@
           <w:noProof/>
           <w:sz w:val="28"/>
           <w:szCs w:val="28"/>
+          <w:rtl/>
         </w:rPr>
         <w:drawing>
-          <wp:anchor distT="0" distB="0" distL="114300" distR="114300" simplePos="0" relativeHeight="251682816" behindDoc="0" locked="0" layoutInCell="1" allowOverlap="1" wp14:anchorId="47F5CCA4" wp14:editId="3BB887FE">
+          <wp:anchor distT="0" distB="0" distL="114300" distR="114300" simplePos="0" relativeHeight="251682816" behindDoc="0" locked="0" layoutInCell="1" allowOverlap="1" wp14:anchorId="1438CACE" wp14:editId="61C90D1C">
             <wp:simplePos x="0" y="0"/>
-            <wp:positionH relativeFrom="margin">
-              <wp:posOffset>-59055</wp:posOffset>
+            <wp:positionH relativeFrom="column">
+              <wp:posOffset>475767</wp:posOffset>
             </wp:positionH>
             <wp:positionV relativeFrom="paragraph">
-              <wp:posOffset>3441395</wp:posOffset>
+              <wp:posOffset>3429254</wp:posOffset>
             </wp:positionV>
-            <wp:extent cx="987552" cy="852975"/>
-            <wp:effectExtent l="0" t="0" r="3175" b="4445"/>
+            <wp:extent cx="890646" cy="664896"/>
+            <wp:effectExtent l="0" t="0" r="5080" b="1905"/>
             <wp:wrapNone/>
-            <wp:docPr id="1" name="Picture 1"/>
+            <wp:docPr id="2" name="Picture 2"/>
             <wp:cNvGraphicFramePr>
               <a:graphicFrameLocks xmlns:a="http://schemas.openxmlformats.org/drawingml/2006/main" noChangeAspect="1"/>
             </wp:cNvGraphicFramePr>
@@ -1555,7 +1844,7 @@
               <a:graphicData uri="http://schemas.openxmlformats.org/drawingml/2006/picture">
                 <pic:pic xmlns:pic="http://schemas.openxmlformats.org/drawingml/2006/picture">
                   <pic:nvPicPr>
-                    <pic:cNvPr id="1" name="WhatsApp Image 2019-11-04 at 11.47.40.jpeg"/>
+                    <pic:cNvPr id="2" name="asli.jpeg"/>
                     <pic:cNvPicPr/>
                   </pic:nvPicPr>
                   <pic:blipFill>
@@ -1574,7 +1863,7 @@
                   <pic:spPr>
                     <a:xfrm>
                       <a:off x="0" y="0"/>
-                      <a:ext cx="987552" cy="852975"/>
+                      <a:ext cx="890646" cy="664896"/>
                     </a:xfrm>
                     <a:prstGeom prst="rect">
                       <a:avLst/>
@@ -1599,7 +1888,7 @@
         <mc:AlternateContent>
           <mc:Choice Requires="wps">
             <w:drawing>
-              <wp:anchor distT="0" distB="0" distL="114300" distR="114300" simplePos="0" relativeHeight="251676672" behindDoc="0" locked="0" layoutInCell="1" allowOverlap="1" wp14:anchorId="47F5FC4E" wp14:editId="42DD247D">
+              <wp:anchor distT="0" distB="0" distL="114300" distR="114300" simplePos="0" relativeHeight="251676672" behindDoc="0" locked="0" layoutInCell="1" allowOverlap="1" wp14:anchorId="0E6866D1" wp14:editId="563D29A7">
                 <wp:simplePos x="0" y="0"/>
                 <wp:positionH relativeFrom="column">
                   <wp:posOffset>-369570</wp:posOffset>
@@ -1729,7 +2018,7 @@
           </mc:Choice>
           <mc:Fallback>
             <w:pict>
-              <v:shape w14:anchorId="47F5FC4E" id="Text Box 16" o:spid="_x0000_s1032" type="#_x0000_t202" style="position:absolute;left:0;text-align:left;margin-left:-29.1pt;margin-top:362.15pt;width:506pt;height:24.75pt;z-index:251676672;visibility:visible;mso-wrap-style:square;mso-width-percent:0;mso-height-percent:0;mso-wrap-distance-left:9pt;mso-wrap-distance-top:0;mso-wrap-distance-right:9pt;mso-wrap-distance-bottom:0;mso-position-horizontal:absolute;mso-position-horizontal-relative:text;mso-position-vertical:absolute;mso-position-vertical-relative:text;mso-width-percent:0;mso-height-percent:0;mso-width-relative:margin;mso-height-relative:margin;v-text-anchor:top" o:gfxdata="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" fillcolor="white [3201]" strokecolor="white [3212]" strokeweight=".5pt">
+              <v:shape w14:anchorId="0E6866D1" id="Text Box 16" o:spid="_x0000_s1032" type="#_x0000_t202" style="position:absolute;left:0;text-align:left;margin-left:-29.1pt;margin-top:362.15pt;width:506pt;height:24.75pt;z-index:251676672;visibility:visible;mso-wrap-style:square;mso-width-percent:0;mso-height-percent:0;mso-wrap-distance-left:9pt;mso-wrap-distance-top:0;mso-wrap-distance-right:9pt;mso-wrap-distance-bottom:0;mso-position-horizontal:absolute;mso-position-horizontal-relative:text;mso-position-vertical:absolute;mso-position-vertical-relative:text;mso-width-percent:0;mso-height-percent:0;mso-width-relative:margin;mso-height-relative:margin;v-text-anchor:top" o:gfxdata="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" fillcolor="white [3201]" strokecolor="white [3212]" strokeweight=".5pt">
                 <v:textbox>
                   <w:txbxContent>
                     <w:p>
@@ -1818,7 +2107,7 @@
         <mc:AlternateContent>
           <mc:Choice Requires="wps">
             <w:drawing>
-              <wp:anchor distT="0" distB="0" distL="114300" distR="114300" simplePos="0" relativeHeight="251678720" behindDoc="1" locked="0" layoutInCell="1" allowOverlap="1" wp14:anchorId="38CD9552" wp14:editId="41E63053">
+              <wp:anchor distT="0" distB="0" distL="114300" distR="114300" simplePos="0" relativeHeight="251678720" behindDoc="1" locked="0" layoutInCell="1" allowOverlap="1" wp14:anchorId="0373E1AF" wp14:editId="0FA5AD46">
                 <wp:simplePos x="0" y="0"/>
                 <wp:positionH relativeFrom="column">
                   <wp:posOffset>-438785</wp:posOffset>
@@ -1957,7 +2246,7 @@
           </mc:Choice>
           <mc:Fallback>
             <w:pict>
-              <v:shape w14:anchorId="38CD9552" id="Text Box 17" o:spid="_x0000_s1033" type="#_x0000_t202" style="position:absolute;left:0;text-align:left;margin-left:-34.55pt;margin-top:384.75pt;width:506pt;height:24.75pt;z-index:-251637760;visibility:visible;mso-wrap-style:square;mso-width-percent:0;mso-height-percent:0;mso-wrap-distance-left:9pt;mso-wrap-distance-top:0;mso-wrap-distance-right:9pt;mso-wrap-distance-bottom:0;mso-position-horizontal:absolute;mso-position-horizontal-relative:text;mso-position-vertical:absolute;mso-position-vertical-relative:text;mso-width-percent:0;mso-height-percent:0;mso-width-relative:margin;mso-height-relative:margin;v-text-anchor:top" o:gfxdata="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" fillcolor="white [3201]" strokecolor="white [3212]" strokeweight=".5pt">
+              <v:shape w14:anchorId="0373E1AF" id="Text Box 17" o:spid="_x0000_s1033" type="#_x0000_t202" style="position:absolute;left:0;text-align:left;margin-left:-34.55pt;margin-top:384.75pt;width:506pt;height:24.75pt;z-index:-251637760;visibility:visible;mso-wrap-style:square;mso-width-percent:0;mso-height-percent:0;mso-wrap-distance-left:9pt;mso-wrap-distance-top:0;mso-wrap-distance-right:9pt;mso-wrap-distance-bottom:0;mso-position-horizontal:absolute;mso-position-horizontal-relative:text;mso-position-vertical:absolute;mso-position-vertical-relative:text;mso-width-percent:0;mso-height-percent:0;mso-width-relative:margin;mso-height-relative:margin;v-text-anchor:top" o:gfxdata="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" fillcolor="white [3201]" strokecolor="white [3212]" strokeweight=".5pt">
                 <v:textbox>
                   <w:txbxContent>
                     <w:p>
@@ -2055,7 +2344,7 @@
         <mc:AlternateContent>
           <mc:Choice Requires="wps">
             <w:drawing>
-              <wp:anchor distT="0" distB="0" distL="114300" distR="114300" simplePos="0" relativeHeight="251680768" behindDoc="1" locked="0" layoutInCell="1" allowOverlap="1" wp14:anchorId="36D8A935" wp14:editId="30E033EA">
+              <wp:anchor distT="0" distB="0" distL="114300" distR="114300" simplePos="0" relativeHeight="251680768" behindDoc="1" locked="0" layoutInCell="1" allowOverlap="1" wp14:anchorId="61F520D5" wp14:editId="13F97362">
                 <wp:simplePos x="0" y="0"/>
                 <wp:positionH relativeFrom="column">
                   <wp:posOffset>641556</wp:posOffset>
@@ -2181,11 +2470,7 @@
           </mc:Choice>
           <mc:Fallback>
             <w:pict>
-              <v:shapetype w14:anchorId="36D8A935" id="_x0000_t202" coordsize="21600,21600" o:spt="202" path="m,l,21600r21600,l21600,xe">
-                <v:stroke joinstyle="miter"/>
-                <v:path gradientshapeok="t" o:connecttype="rect"/>
-              </v:shapetype>
-              <v:shape id="Text Box 18" o:spid="_x0000_s1034" type="#_x0000_t202" style="position:absolute;left:0;text-align:left;margin-left:50.5pt;margin-top:408.45pt;width:362.3pt;height:24.75pt;z-index:-251635712;visibility:visible;mso-wrap-style:square;mso-width-percent:0;mso-height-percent:0;mso-wrap-distance-left:9pt;mso-wrap-distance-top:0;mso-wrap-distance-right:9pt;mso-wrap-distance-bottom:0;mso-position-horizontal:absolute;mso-position-horizontal-relative:text;mso-position-vertical:absolute;mso-position-vertical-relative:text;mso-width-percent:0;mso-height-percent:0;mso-width-relative:margin;mso-height-relative:margin;v-text-anchor:top" o:gfxdata="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" fillcolor="white [3201]" strokecolor="white [3212]" strokeweight=".5pt">
+              <v:shape w14:anchorId="61F520D5" id="Text Box 18" o:spid="_x0000_s1034" type="#_x0000_t202" style="position:absolute;left:0;text-align:left;margin-left:50.5pt;margin-top:408.45pt;width:362.3pt;height:24.75pt;z-index:-251635712;visibility:visible;mso-wrap-style:square;mso-width-percent:0;mso-height-percent:0;mso-wrap-distance-left:9pt;mso-wrap-distance-top:0;mso-wrap-distance-right:9pt;mso-wrap-distance-bottom:0;mso-position-horizontal:absolute;mso-position-horizontal-relative:text;mso-position-vertical:absolute;mso-position-vertical-relative:text;mso-width-percent:0;mso-height-percent:0;mso-width-relative:margin;mso-height-relative:margin;v-text-anchor:top" o:gfxdata="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" fillcolor="white [3201]" strokecolor="white [3212]" strokeweight=".5pt">
                 <v:textbox>
                   <w:txbxContent>
                     <w:p>
@@ -2271,7 +2556,7 @@
         <mc:AlternateContent>
           <mc:Choice Requires="wps">
             <w:drawing>
-              <wp:anchor distT="0" distB="0" distL="114300" distR="114300" simplePos="0" relativeHeight="251681792" behindDoc="0" locked="0" layoutInCell="1" allowOverlap="1" wp14:anchorId="243473CC" wp14:editId="0B4B2025">
+              <wp:anchor distT="0" distB="0" distL="114300" distR="114300" simplePos="0" relativeHeight="251681792" behindDoc="0" locked="0" layoutInCell="1" allowOverlap="1" wp14:anchorId="63CC2E92" wp14:editId="2B238B2E">
                 <wp:simplePos x="0" y="0"/>
                 <wp:positionH relativeFrom="column">
                   <wp:posOffset>738505</wp:posOffset>
@@ -2353,7 +2638,7 @@
         <mc:AlternateContent>
           <mc:Choice Requires="wps">
             <w:drawing>
-              <wp:anchor distT="0" distB="0" distL="114300" distR="114300" simplePos="0" relativeHeight="251674624" behindDoc="0" locked="0" layoutInCell="1" allowOverlap="1" wp14:anchorId="5C1CE669" wp14:editId="5BC0221C">
+              <wp:anchor distT="0" distB="0" distL="114300" distR="114300" simplePos="0" relativeHeight="251674624" behindDoc="0" locked="0" layoutInCell="1" allowOverlap="1" wp14:anchorId="0D9F2C05" wp14:editId="2E687A28">
                 <wp:simplePos x="0" y="0"/>
                 <wp:positionH relativeFrom="column">
                   <wp:posOffset>-247650</wp:posOffset>
@@ -2428,7 +2713,7 @@
       </w:r>
       <w:r>
         <w:rPr>
-          <w:rFonts w:ascii="Times New Roman" w:hAnsi="Times New Roman" w:cs="Times New Roman" w:hint="cs"/>
+          <w:rFonts w:ascii="Times New Roman" w:hAnsi="Times New Roman" w:cs="Times New Roman"/>
           <w:sz w:val="26"/>
           <w:szCs w:val="26"/>
           <w:rtl/>
@@ -2450,17 +2735,8 @@
           <w:sz w:val="26"/>
           <w:szCs w:val="26"/>
         </w:rPr>
-        <w:t xml:space="preserve"> </w:t>
-      </w:r>
-      <w:r>
-        <w:rPr>
-          <w:rFonts w:cs="0 Nazanin"/>
-          <w:sz w:val="26"/>
-          <w:szCs w:val="26"/>
-        </w:rPr>
         <w:t xml:space="preserve">  </w:t>
       </w:r>
-      <w:proofErr w:type="spellStart"/>
       <w:r>
         <w:rPr>
           <w:rFonts w:cs="0 Nazanin"/>
@@ -2469,50 +2745,9 @@
           <w:sz w:val="26"/>
           <w:szCs w:val="26"/>
         </w:rPr>
-        <w:t>loa</w:t>
-      </w:r>
-      <w:proofErr w:type="spellEnd"/>
-      <w:r>
-        <w:rPr>
-          <w:rFonts w:cs="0 Nazanin"/>
-          <w:sz w:val="26"/>
-          <w:szCs w:val="26"/>
-        </w:rPr>
-        <w:t xml:space="preserve">  </w:t>
-      </w:r>
-      <w:r>
-        <w:rPr>
-          <w:rFonts w:cs="0 Nazanin" w:hint="cs"/>
-          <w:sz w:val="26"/>
-          <w:szCs w:val="26"/>
-          <w:rtl/>
-        </w:rPr>
-        <w:t xml:space="preserve">به مقصد </w:t>
-      </w:r>
-      <w:r>
-        <w:rPr>
-          <w:rFonts w:cs="0 Nazanin"/>
-          <w:sz w:val="26"/>
-          <w:szCs w:val="26"/>
-        </w:rPr>
         <w:t xml:space="preserve"> </w:t>
       </w:r>
-      <w:r>
-        <w:rPr>
-          <w:rFonts w:cs="0 Nazanin"/>
-          <w:sz w:val="26"/>
-          <w:szCs w:val="26"/>
-        </w:rPr>
-        <w:t xml:space="preserve"> </w:t>
-      </w:r>
-      <w:r>
-        <w:rPr>
-          <w:rFonts w:cs="0 Nazanin"/>
-          <w:sz w:val="26"/>
-          <w:szCs w:val="26"/>
-        </w:rPr>
-        <w:t xml:space="preserve"> </w:t>
-      </w:r>
+      <w:proofErr w:type="spellStart"/>
       <w:r>
         <w:rPr>
           <w:rFonts w:cs="0 Nazanin"/>
@@ -2521,13 +2756,23 @@
           <w:sz w:val="26"/>
           <w:szCs w:val="26"/>
         </w:rPr>
-        <w:t>port</w:t>
-      </w:r>
-      <w:r>
-        <w:rPr>
-          <w:rFonts w:cs="0 Nazanin"/>
-          <w:sz w:val="26"/>
-          <w:szCs w:val="26"/>
+        <w:t>loa</w:t>
+      </w:r>
+      <w:proofErr w:type="spellEnd"/>
+      <w:r>
+        <w:rPr>
+          <w:rFonts w:cs="0 Nazanin"/>
+          <w:sz w:val="26"/>
+          <w:szCs w:val="26"/>
+        </w:rPr>
+        <w:t xml:space="preserve">    </w:t>
+      </w:r>
+      <w:r>
+        <w:rPr>
+          <w:rFonts w:cs="0 Nazanin" w:hint="cs"/>
+          <w:sz w:val="26"/>
+          <w:szCs w:val="26"/>
+          <w:rtl/>
         </w:rPr>
         <w:t xml:space="preserve"> </w:t>
       </w:r>
@@ -2537,24 +2782,17 @@
           <w:sz w:val="26"/>
           <w:szCs w:val="26"/>
         </w:rPr>
-        <w:t xml:space="preserve"> </w:t>
-      </w:r>
-      <w:r>
-        <w:rPr>
-          <w:rFonts w:cs="0 Nazanin"/>
-          <w:sz w:val="26"/>
-          <w:szCs w:val="26"/>
-        </w:rPr>
-        <w:t xml:space="preserve"> </w:t>
-      </w:r>
-      <w:r>
-        <w:rPr>
-          <w:rFonts w:cs="0 Nazanin" w:hint="cs"/>
-          <w:sz w:val="26"/>
-          <w:szCs w:val="26"/>
-          <w:rtl/>
-        </w:rPr>
-        <w:t>ارسال خواهد شد.</w:t>
+        <w:t xml:space="preserve">  comp </w:t>
+      </w:r>
+      <w:r>
+        <w:rPr>
+          <w:rFonts w:cs="0 Nazanin" w:hint="cs"/>
+          <w:sz w:val="26"/>
+          <w:szCs w:val="26"/>
+          <w:rtl/>
+          <w:lang w:bidi="fa-IR"/>
+        </w:rPr>
+        <w:t xml:space="preserve"> ارسال خواهد شد.</w:t>
       </w:r>
       <w:r>
         <w:rPr>
@@ -2637,6 +2875,16 @@
         </w:rPr>
         <w:t>سریعاً اقدام گردد.</w:t>
       </w:r>
+    </w:p>
+    <w:p>
+      <w:pPr>
+        <w:bidi/>
+        <w:rPr>
+          <w:rFonts w:cs="0 Nazanin"/>
+          <w:sz w:val="28"/>
+          <w:szCs w:val="28"/>
+        </w:rPr>
+      </w:pPr>
       <w:r>
         <w:rPr>
           <w:rFonts w:cs="0 Nazanin"/>
@@ -2826,8 +3074,6 @@
         </w:rPr>
         <w:t xml:space="preserve"> می باشد.</w:t>
       </w:r>
-      <w:bookmarkStart w:id="0" w:name="_GoBack"/>
-      <w:bookmarkEnd w:id="0"/>
       <w:r>
         <w:rPr>
           <w:rFonts w:cs="0 Nazanin"/>
@@ -3627,7 +3873,7 @@
 </file>
 
 <file path=customXml/itemProps1.xml><?xml version="1.0" encoding="utf-8"?>
-<ds:datastoreItem xmlns:ds="http://schemas.openxmlformats.org/officeDocument/2006/customXml" ds:itemID="{F45C3B29-4954-4964-B2DC-5BCA4FE7A146}">
+<ds:datastoreItem xmlns:ds="http://schemas.openxmlformats.org/officeDocument/2006/customXml" ds:itemID="{DA5BB282-9252-4B27-91A1-5DA663760E42}">
   <ds:schemaRefs>
     <ds:schemaRef ds:uri="http://schemas.openxmlformats.org/officeDocument/2006/bibliography"/>
   </ds:schemaRefs>

</xml_diff>